<commit_message>
Try to add dropout layers
</commit_message>
<xml_diff>
--- a/Program 3 Report.docx
+++ b/Program 3 Report.docx
@@ -38,13 +38,7 @@
         <w:rPr>
           <w:rFonts w:ascii="Times New Roman" w:hAnsi="Times New Roman" w:cs="Times New Roman"/>
         </w:rPr>
-        <w:t>2</w:t>
-      </w:r>
-      <w:r>
-        <w:rPr>
-          <w:rFonts w:ascii="Times New Roman" w:hAnsi="Times New Roman" w:cs="Times New Roman"/>
-        </w:rPr>
-        <w:t>0</w:t>
+        <w:t>6</w:t>
       </w:r>
       <w:r>
         <w:rPr>
@@ -64,7 +58,13 @@
         <w:rPr>
           <w:rFonts w:ascii="Times New Roman" w:hAnsi="Times New Roman" w:cs="Times New Roman"/>
         </w:rPr>
-        <w:t>Program 2</w:t>
+        <w:t xml:space="preserve">Program </w:t>
+      </w:r>
+      <w:r>
+        <w:rPr>
+          <w:rFonts w:ascii="Times New Roman" w:hAnsi="Times New Roman" w:cs="Times New Roman"/>
+        </w:rPr>
+        <w:t>3</w:t>
       </w:r>
       <w:r>
         <w:rPr>
@@ -102,102 +102,48 @@
           <w:b/>
           <w:bCs/>
         </w:rPr>
-        <w:t>Introduction</w:t>
-      </w:r>
-    </w:p>
-    <w:p>
-      <w:pPr>
-        <w:pStyle w:val="ListParagraph"/>
-        <w:spacing w:line="276" w:lineRule="auto"/>
-        <w:rPr>
-          <w:rFonts w:ascii="Times New Roman" w:hAnsi="Times New Roman" w:cs="Times New Roman"/>
-        </w:rPr>
-      </w:pPr>
-      <w:r>
-        <w:rPr>
-          <w:rFonts w:ascii="Times New Roman" w:hAnsi="Times New Roman" w:cs="Times New Roman"/>
-        </w:rPr>
-        <w:t xml:space="preserve">I chose Python for this assignment. </w:t>
-      </w:r>
-      <w:r>
-        <w:rPr>
-          <w:rFonts w:ascii="Times New Roman" w:hAnsi="Times New Roman" w:cs="Times New Roman"/>
-        </w:rPr>
-        <w:t>I am taking CS</w:t>
-      </w:r>
-      <w:r>
-        <w:rPr>
-          <w:rFonts w:ascii="Times New Roman" w:hAnsi="Times New Roman" w:cs="Times New Roman"/>
-        </w:rPr>
-        <w:t>490 - Python and Deep Learning Programming</w:t>
-      </w:r>
-      <w:r>
-        <w:rPr>
-          <w:rFonts w:ascii="Times New Roman" w:hAnsi="Times New Roman" w:cs="Times New Roman"/>
-        </w:rPr>
-        <w:t xml:space="preserve"> course.</w:t>
-      </w:r>
-      <w:r>
-        <w:rPr>
-          <w:rFonts w:ascii="Times New Roman" w:hAnsi="Times New Roman" w:cs="Times New Roman"/>
-        </w:rPr>
-        <w:t xml:space="preserve"> I learned NumPy (a library)</w:t>
-      </w:r>
-      <w:r>
-        <w:rPr>
-          <w:rFonts w:ascii="Times New Roman" w:hAnsi="Times New Roman" w:cs="Times New Roman"/>
-        </w:rPr>
-        <w:t xml:space="preserve"> and </w:t>
-      </w:r>
-      <w:r>
-        <w:rPr>
-          <w:rFonts w:ascii="Times New Roman" w:hAnsi="Times New Roman" w:cs="Times New Roman"/>
-        </w:rPr>
-        <w:t>jupyter notebook (a tool)</w:t>
-      </w:r>
-      <w:r>
-        <w:rPr>
-          <w:rFonts w:ascii="Times New Roman" w:hAnsi="Times New Roman" w:cs="Times New Roman"/>
-        </w:rPr>
-        <w:t xml:space="preserve"> </w:t>
-      </w:r>
-      <w:r>
-        <w:rPr>
-          <w:rFonts w:ascii="Times New Roman" w:hAnsi="Times New Roman" w:cs="Times New Roman"/>
-        </w:rPr>
-        <w:t>from the class</w:t>
-      </w:r>
-      <w:r>
-        <w:rPr>
-          <w:rFonts w:ascii="Times New Roman" w:hAnsi="Times New Roman" w:cs="Times New Roman"/>
-        </w:rPr>
-        <w:t xml:space="preserve">. </w:t>
-      </w:r>
-      <w:r>
-        <w:rPr>
-          <w:rFonts w:ascii="Times New Roman" w:hAnsi="Times New Roman" w:cs="Times New Roman"/>
-        </w:rPr>
-        <w:t xml:space="preserve">I submitted </w:t>
-      </w:r>
+        <w:t>Data Preparation</w:t>
+      </w:r>
+    </w:p>
+    <w:p>
+      <w:pPr>
+        <w:pStyle w:val="ListParagraph"/>
+        <w:spacing w:line="276" w:lineRule="auto"/>
+        <w:rPr>
+          <w:rFonts w:ascii="Times New Roman" w:hAnsi="Times New Roman" w:cs="Times New Roman"/>
+        </w:rPr>
+      </w:pPr>
+      <w:r>
+        <w:rPr>
+          <w:rFonts w:ascii="Times New Roman" w:hAnsi="Times New Roman" w:cs="Times New Roman"/>
+        </w:rPr>
+        <w:t xml:space="preserve">I </w:t>
+      </w:r>
+      <w:r>
+        <w:rPr>
+          <w:rFonts w:ascii="Times New Roman" w:hAnsi="Times New Roman" w:cs="Times New Roman"/>
+        </w:rPr>
+        <w:t xml:space="preserve">drop full_text, </w:t>
+      </w:r>
+      <w:r>
+        <w:rPr>
+          <w:rFonts w:ascii="Times New Roman" w:hAnsi="Times New Roman" w:cs="Times New Roman"/>
+        </w:rPr>
+        <w:t xml:space="preserve">hashtags, and year columns at first. Full_text and hashtags does not work </w:t>
+      </w:r>
+      <w:r>
+        <w:rPr>
+          <w:rFonts w:ascii="Times New Roman" w:hAnsi="Times New Roman" w:cs="Times New Roman"/>
+        </w:rPr>
+        <w:t xml:space="preserve">for my model. Year is not a good feature. However, we need to treat hashtags and full_text for machine learning. For hashtags, I got top 500 hashtags by using </w:t>
+      </w:r>
+      <w:proofErr w:type="spellStart"/>
       <w:proofErr w:type="gramStart"/>
       <w:r>
         <w:rPr>
           <w:rFonts w:ascii="Times New Roman" w:hAnsi="Times New Roman" w:cs="Times New Roman"/>
         </w:rPr>
-        <w:t>‘</w:t>
-      </w:r>
-      <w:r>
-        <w:rPr>
-          <w:rFonts w:ascii="Times New Roman" w:hAnsi="Times New Roman" w:cs="Times New Roman"/>
-        </w:rPr>
-        <w:t>.</w:t>
-      </w:r>
-      <w:proofErr w:type="spellStart"/>
-      <w:r>
-        <w:rPr>
-          <w:rFonts w:ascii="Times New Roman" w:hAnsi="Times New Roman" w:cs="Times New Roman"/>
-        </w:rPr>
-        <w:t>ipynb</w:t>
+        <w:t>numpy.unique</w:t>
       </w:r>
       <w:proofErr w:type="spellEnd"/>
       <w:proofErr w:type="gramEnd"/>
@@ -205,103 +151,363 @@
         <w:rPr>
           <w:rFonts w:ascii="Times New Roman" w:hAnsi="Times New Roman" w:cs="Times New Roman"/>
         </w:rPr>
-        <w:t>’</w:t>
-      </w:r>
-      <w:r>
-        <w:rPr>
-          <w:rFonts w:ascii="Times New Roman" w:hAnsi="Times New Roman" w:cs="Times New Roman"/>
-        </w:rPr>
-        <w:t xml:space="preserve"> file which </w:t>
-      </w:r>
-      <w:r>
-        <w:rPr>
-          <w:rFonts w:ascii="Times New Roman" w:hAnsi="Times New Roman" w:cs="Times New Roman"/>
-        </w:rPr>
-        <w:t>is supported by</w:t>
-      </w:r>
-      <w:r>
-        <w:rPr>
-          <w:rFonts w:ascii="Times New Roman" w:hAnsi="Times New Roman" w:cs="Times New Roman"/>
-        </w:rPr>
-        <w:t xml:space="preserve"> jupyter notebook that </w:t>
-      </w:r>
-      <w:r>
-        <w:rPr>
-          <w:rFonts w:ascii="Times New Roman" w:hAnsi="Times New Roman" w:cs="Times New Roman"/>
-        </w:rPr>
-        <w:t>has</w:t>
-      </w:r>
-      <w:r>
-        <w:rPr>
-          <w:rFonts w:ascii="Times New Roman" w:hAnsi="Times New Roman" w:cs="Times New Roman"/>
-        </w:rPr>
-        <w:t xml:space="preserve"> </w:t>
-      </w:r>
-      <w:r>
-        <w:rPr>
-          <w:rFonts w:ascii="Times New Roman" w:hAnsi="Times New Roman" w:cs="Times New Roman"/>
-        </w:rPr>
-        <w:t xml:space="preserve">high readability for codes and comments. </w:t>
-      </w:r>
-      <w:r>
-        <w:rPr>
-          <w:rFonts w:ascii="Times New Roman" w:hAnsi="Times New Roman" w:cs="Times New Roman"/>
-        </w:rPr>
-        <w:t xml:space="preserve">I use it for Python programming since it is easy </w:t>
-      </w:r>
-      <w:r>
-        <w:rPr>
-          <w:rFonts w:ascii="Times New Roman" w:hAnsi="Times New Roman" w:cs="Times New Roman"/>
-        </w:rPr>
-        <w:t xml:space="preserve">for programmers </w:t>
-      </w:r>
-      <w:r>
-        <w:rPr>
-          <w:rFonts w:ascii="Times New Roman" w:hAnsi="Times New Roman" w:cs="Times New Roman"/>
-        </w:rPr>
-        <w:t xml:space="preserve">to </w:t>
-      </w:r>
-      <w:r>
-        <w:rPr>
-          <w:rFonts w:ascii="Times New Roman" w:hAnsi="Times New Roman" w:cs="Times New Roman"/>
-        </w:rPr>
-        <w:t>understand</w:t>
-      </w:r>
-      <w:r>
-        <w:rPr>
-          <w:rFonts w:ascii="Times New Roman" w:hAnsi="Times New Roman" w:cs="Times New Roman"/>
-        </w:rPr>
-        <w:t xml:space="preserve"> what I did rather than writing </w:t>
-      </w:r>
-      <w:r>
-        <w:rPr>
-          <w:rFonts w:ascii="Times New Roman" w:hAnsi="Times New Roman" w:cs="Times New Roman"/>
-        </w:rPr>
-        <w:t xml:space="preserve">many </w:t>
-      </w:r>
-      <w:r>
-        <w:rPr>
-          <w:rFonts w:ascii="Times New Roman" w:hAnsi="Times New Roman" w:cs="Times New Roman"/>
-        </w:rPr>
-        <w:t>paragraphs</w:t>
-      </w:r>
-      <w:r>
-        <w:rPr>
-          <w:rFonts w:ascii="Times New Roman" w:hAnsi="Times New Roman" w:cs="Times New Roman"/>
-        </w:rPr>
-        <w:t xml:space="preserve"> in documents</w:t>
-      </w:r>
-      <w:r>
-        <w:rPr>
-          <w:rFonts w:ascii="Times New Roman" w:hAnsi="Times New Roman" w:cs="Times New Roman"/>
-        </w:rPr>
-        <w:t>.</w:t>
-      </w:r>
-    </w:p>
-    <w:p>
-      <w:pPr>
-        <w:spacing w:line="276" w:lineRule="auto"/>
-        <w:jc w:val="center"/>
+        <w:t xml:space="preserve"> stuff. I add each of the tags and tag ‘Other’ (not in top 500 hashtag) as column of panda. If </w:t>
+      </w:r>
+      <w:r>
+        <w:rPr>
+          <w:rFonts w:ascii="Times New Roman" w:hAnsi="Times New Roman" w:cs="Times New Roman"/>
+        </w:rPr>
+        <w:t xml:space="preserve">their tweets involve one of the top 500 hashtags, it assigns 1 to the column. Otherwise, add 0 and add 1 to column ‘Other’. </w:t>
+      </w:r>
+    </w:p>
+    <w:p>
+      <w:pPr>
+        <w:pStyle w:val="ListParagraph"/>
+        <w:spacing w:line="276" w:lineRule="auto"/>
+        <w:rPr>
+          <w:rFonts w:ascii="Times New Roman" w:hAnsi="Times New Roman" w:cs="Times New Roman"/>
+        </w:rPr>
+      </w:pPr>
+      <w:r>
+        <w:rPr>
+          <w:rFonts w:ascii="Times New Roman" w:hAnsi="Times New Roman" w:cs="Times New Roman"/>
+          <w:noProof/>
+        </w:rPr>
+        <w:drawing>
+          <wp:inline distT="0" distB="0" distL="0" distR="0" wp14:anchorId="425D9435" wp14:editId="5E6E9667">
+            <wp:extent cx="5943600" cy="2211705"/>
+            <wp:effectExtent l="0" t="0" r="0" b="0"/>
+            <wp:docPr id="1" name="Picture 1" descr="Table&#10;&#10;Description automatically generated"/>
+            <wp:cNvGraphicFramePr>
+              <a:graphicFrameLocks xmlns:a="http://schemas.openxmlformats.org/drawingml/2006/main" noChangeAspect="1"/>
+            </wp:cNvGraphicFramePr>
+            <a:graphic xmlns:a="http://schemas.openxmlformats.org/drawingml/2006/main">
+              <a:graphicData uri="http://schemas.openxmlformats.org/drawingml/2006/picture">
+                <pic:pic xmlns:pic="http://schemas.openxmlformats.org/drawingml/2006/picture">
+                  <pic:nvPicPr>
+                    <pic:cNvPr id="1" name="Picture 1" descr="Table&#10;&#10;Description automatically generated"/>
+                    <pic:cNvPicPr/>
+                  </pic:nvPicPr>
+                  <pic:blipFill>
+                    <a:blip r:embed="rId5" cstate="print">
+                      <a:extLst>
+                        <a:ext uri="{28A0092B-C50C-407E-A947-70E740481C1C}">
+                          <a14:useLocalDpi xmlns:a14="http://schemas.microsoft.com/office/drawing/2010/main" val="0"/>
+                        </a:ext>
+                      </a:extLst>
+                    </a:blip>
+                    <a:stretch>
+                      <a:fillRect/>
+                    </a:stretch>
+                  </pic:blipFill>
+                  <pic:spPr>
+                    <a:xfrm>
+                      <a:off x="0" y="0"/>
+                      <a:ext cx="5943600" cy="2211705"/>
+                    </a:xfrm>
+                    <a:prstGeom prst="rect">
+                      <a:avLst/>
+                    </a:prstGeom>
+                  </pic:spPr>
+                </pic:pic>
+              </a:graphicData>
+            </a:graphic>
+          </wp:inline>
+        </w:drawing>
+      </w:r>
+    </w:p>
+    <w:p>
+      <w:pPr>
+        <w:pStyle w:val="ListParagraph"/>
+        <w:spacing w:line="276" w:lineRule="auto"/>
+        <w:rPr>
+          <w:rFonts w:ascii="Times New Roman" w:hAnsi="Times New Roman" w:cs="Times New Roman"/>
+        </w:rPr>
+      </w:pPr>
+      <w:r>
+        <w:rPr>
+          <w:rFonts w:ascii="Times New Roman" w:hAnsi="Times New Roman" w:cs="Times New Roman"/>
+        </w:rPr>
+        <w:t xml:space="preserve">For full_text, remove hashtags, </w:t>
+      </w:r>
+      <w:r>
+        <w:rPr>
+          <w:rFonts w:ascii="Times New Roman" w:hAnsi="Times New Roman" w:cs="Times New Roman"/>
+        </w:rPr>
+        <w:t>punctuations, RT keyword, and remove stop_words after all cases changed to lower cases. Then get the length of modified strings and assign it to column ‘length’.</w:t>
+      </w:r>
+    </w:p>
+    <w:p>
+      <w:pPr>
+        <w:pStyle w:val="ListParagraph"/>
+        <w:spacing w:line="276" w:lineRule="auto"/>
+        <w:rPr>
+          <w:rFonts w:ascii="Times New Roman" w:hAnsi="Times New Roman" w:cs="Times New Roman"/>
+        </w:rPr>
+      </w:pPr>
+      <w:r>
+        <w:rPr>
+          <w:rFonts w:ascii="Times New Roman" w:hAnsi="Times New Roman" w:cs="Times New Roman"/>
+          <w:noProof/>
+        </w:rPr>
+        <w:drawing>
+          <wp:inline distT="0" distB="0" distL="0" distR="0" wp14:anchorId="55DB874F" wp14:editId="0494363E">
+            <wp:extent cx="5943600" cy="1363980"/>
+            <wp:effectExtent l="0" t="0" r="0" b="0"/>
+            <wp:docPr id="2" name="Picture 2" descr="Graphical user interface, text&#10;&#10;Description automatically generated"/>
+            <wp:cNvGraphicFramePr>
+              <a:graphicFrameLocks xmlns:a="http://schemas.openxmlformats.org/drawingml/2006/main" noChangeAspect="1"/>
+            </wp:cNvGraphicFramePr>
+            <a:graphic xmlns:a="http://schemas.openxmlformats.org/drawingml/2006/main">
+              <a:graphicData uri="http://schemas.openxmlformats.org/drawingml/2006/picture">
+                <pic:pic xmlns:pic="http://schemas.openxmlformats.org/drawingml/2006/picture">
+                  <pic:nvPicPr>
+                    <pic:cNvPr id="2" name="Picture 2" descr="Graphical user interface, text&#10;&#10;Description automatically generated"/>
+                    <pic:cNvPicPr/>
+                  </pic:nvPicPr>
+                  <pic:blipFill>
+                    <a:blip r:embed="rId6" cstate="print">
+                      <a:extLst>
+                        <a:ext uri="{28A0092B-C50C-407E-A947-70E740481C1C}">
+                          <a14:useLocalDpi xmlns:a14="http://schemas.microsoft.com/office/drawing/2010/main" val="0"/>
+                        </a:ext>
+                      </a:extLst>
+                    </a:blip>
+                    <a:stretch>
+                      <a:fillRect/>
+                    </a:stretch>
+                  </pic:blipFill>
+                  <pic:spPr>
+                    <a:xfrm>
+                      <a:off x="0" y="0"/>
+                      <a:ext cx="5943600" cy="1363980"/>
+                    </a:xfrm>
+                    <a:prstGeom prst="rect">
+                      <a:avLst/>
+                    </a:prstGeom>
+                  </pic:spPr>
+                </pic:pic>
+              </a:graphicData>
+            </a:graphic>
+          </wp:inline>
+        </w:drawing>
+      </w:r>
+    </w:p>
+    <w:p>
+      <w:pPr>
+        <w:pStyle w:val="ListParagraph"/>
+        <w:spacing w:line="276" w:lineRule="auto"/>
+        <w:rPr>
+          <w:rFonts w:ascii="Times New Roman" w:hAnsi="Times New Roman" w:cs="Times New Roman"/>
+        </w:rPr>
+      </w:pPr>
+      <w:r>
+        <w:rPr>
+          <w:rFonts w:ascii="Times New Roman" w:hAnsi="Times New Roman" w:cs="Times New Roman"/>
+        </w:rPr>
+        <w:t xml:space="preserve">Except ‘party_id’, all integer values </w:t>
+      </w:r>
+      <w:r>
+        <w:rPr>
+          <w:rFonts w:ascii="Times New Roman" w:hAnsi="Times New Roman" w:cs="Times New Roman"/>
+        </w:rPr>
+        <w:t>are</w:t>
+      </w:r>
+      <w:r>
+        <w:rPr>
+          <w:rFonts w:ascii="Times New Roman" w:hAnsi="Times New Roman" w:cs="Times New Roman"/>
+        </w:rPr>
+        <w:t xml:space="preserve"> normalized by min-max normalization. </w:t>
+      </w:r>
+    </w:p>
+    <w:p>
+      <w:pPr>
+        <w:pStyle w:val="ListParagraph"/>
+        <w:spacing w:line="276" w:lineRule="auto"/>
+        <w:rPr>
+          <w:rFonts w:ascii="Times New Roman" w:hAnsi="Times New Roman" w:cs="Times New Roman"/>
+        </w:rPr>
+      </w:pPr>
+      <w:r>
+        <w:rPr>
+          <w:rFonts w:ascii="Times New Roman" w:hAnsi="Times New Roman" w:cs="Times New Roman"/>
+          <w:noProof/>
+        </w:rPr>
+        <w:drawing>
+          <wp:inline distT="0" distB="0" distL="0" distR="0" wp14:anchorId="1CEB533C" wp14:editId="1668CF2F">
+            <wp:extent cx="5943600" cy="708025"/>
+            <wp:effectExtent l="0" t="0" r="0" b="3175"/>
+            <wp:docPr id="3" name="Picture 3"/>
+            <wp:cNvGraphicFramePr>
+              <a:graphicFrameLocks xmlns:a="http://schemas.openxmlformats.org/drawingml/2006/main" noChangeAspect="1"/>
+            </wp:cNvGraphicFramePr>
+            <a:graphic xmlns:a="http://schemas.openxmlformats.org/drawingml/2006/main">
+              <a:graphicData uri="http://schemas.openxmlformats.org/drawingml/2006/picture">
+                <pic:pic xmlns:pic="http://schemas.openxmlformats.org/drawingml/2006/picture">
+                  <pic:nvPicPr>
+                    <pic:cNvPr id="3" name="Picture 3"/>
+                    <pic:cNvPicPr/>
+                  </pic:nvPicPr>
+                  <pic:blipFill>
+                    <a:blip r:embed="rId7" cstate="print">
+                      <a:extLst>
+                        <a:ext uri="{28A0092B-C50C-407E-A947-70E740481C1C}">
+                          <a14:useLocalDpi xmlns:a14="http://schemas.microsoft.com/office/drawing/2010/main" val="0"/>
+                        </a:ext>
+                      </a:extLst>
+                    </a:blip>
+                    <a:stretch>
+                      <a:fillRect/>
+                    </a:stretch>
+                  </pic:blipFill>
+                  <pic:spPr>
+                    <a:xfrm>
+                      <a:off x="0" y="0"/>
+                      <a:ext cx="5943600" cy="708025"/>
+                    </a:xfrm>
+                    <a:prstGeom prst="rect">
+                      <a:avLst/>
+                    </a:prstGeom>
+                  </pic:spPr>
+                </pic:pic>
+              </a:graphicData>
+            </a:graphic>
+          </wp:inline>
+        </w:drawing>
+      </w:r>
+    </w:p>
+    <w:p>
+      <w:pPr>
+        <w:pStyle w:val="ListParagraph"/>
+        <w:spacing w:line="276" w:lineRule="auto"/>
+        <w:rPr>
+          <w:rFonts w:ascii="Times New Roman" w:hAnsi="Times New Roman" w:cs="Times New Roman"/>
+        </w:rPr>
+      </w:pPr>
+      <w:r>
+        <w:rPr>
+          <w:rFonts w:ascii="Times New Roman" w:hAnsi="Times New Roman" w:cs="Times New Roman"/>
+        </w:rPr>
+        <w:t>All values are converted to ‘float32’ datatype, so we do not conflict on data types.</w:t>
+      </w:r>
+    </w:p>
+    <w:p>
+      <w:pPr>
+        <w:rPr>
+          <w:rFonts w:ascii="Times New Roman" w:hAnsi="Times New Roman" w:cs="Times New Roman"/>
+        </w:rPr>
+      </w:pPr>
+      <w:r>
+        <w:rPr>
+          <w:rFonts w:ascii="Times New Roman" w:hAnsi="Times New Roman" w:cs="Times New Roman"/>
+        </w:rPr>
+        <w:br w:type="page"/>
+      </w:r>
+    </w:p>
+    <w:p>
+      <w:pPr>
+        <w:pStyle w:val="ListParagraph"/>
+        <w:spacing w:line="276" w:lineRule="auto"/>
+        <w:rPr>
+          <w:rFonts w:ascii="Times New Roman" w:hAnsi="Times New Roman" w:cs="Times New Roman"/>
+        </w:rPr>
+      </w:pPr>
+      <w:r>
+        <w:rPr>
+          <w:rFonts w:ascii="Times New Roman" w:hAnsi="Times New Roman" w:cs="Times New Roman"/>
+        </w:rPr>
+        <w:lastRenderedPageBreak/>
+        <w:t xml:space="preserve">For categorical_crossentropy, I applied </w:t>
+      </w:r>
+      <w:proofErr w:type="spellStart"/>
+      <w:proofErr w:type="gramStart"/>
+      <w:r>
+        <w:rPr>
+          <w:rFonts w:ascii="Times New Roman" w:hAnsi="Times New Roman" w:cs="Times New Roman"/>
+        </w:rPr>
+        <w:t>LabelEncoder</w:t>
+      </w:r>
+      <w:proofErr w:type="spellEnd"/>
+      <w:r>
+        <w:rPr>
+          <w:rFonts w:ascii="Times New Roman" w:hAnsi="Times New Roman" w:cs="Times New Roman"/>
+        </w:rPr>
+        <w:t>(</w:t>
+      </w:r>
+      <w:proofErr w:type="gramEnd"/>
+      <w:r>
+        <w:rPr>
+          <w:rFonts w:ascii="Times New Roman" w:hAnsi="Times New Roman" w:cs="Times New Roman"/>
+        </w:rPr>
+        <w:t>)</w:t>
+      </w:r>
+      <w:r>
+        <w:rPr>
+          <w:rFonts w:ascii="Times New Roman" w:hAnsi="Times New Roman" w:cs="Times New Roman"/>
+        </w:rPr>
+        <w:t xml:space="preserve"> to party_id so that all strings are converted to integers. After that, I did one-hot encoding.</w:t>
+      </w:r>
+    </w:p>
+    <w:p>
+      <w:pPr>
+        <w:pStyle w:val="ListParagraph"/>
+        <w:spacing w:line="276" w:lineRule="auto"/>
+        <w:rPr>
+          <w:rFonts w:ascii="Times New Roman" w:hAnsi="Times New Roman" w:cs="Times New Roman"/>
+        </w:rPr>
+      </w:pPr>
+      <w:r>
+        <w:rPr>
+          <w:rFonts w:ascii="Times New Roman" w:hAnsi="Times New Roman" w:cs="Times New Roman"/>
+          <w:noProof/>
+        </w:rPr>
+        <w:drawing>
+          <wp:inline distT="0" distB="0" distL="0" distR="0" wp14:anchorId="2BD22588" wp14:editId="3BBD2258">
+            <wp:extent cx="5943600" cy="685800"/>
+            <wp:effectExtent l="0" t="0" r="0" b="0"/>
+            <wp:docPr id="4" name="Picture 4"/>
+            <wp:cNvGraphicFramePr>
+              <a:graphicFrameLocks xmlns:a="http://schemas.openxmlformats.org/drawingml/2006/main" noChangeAspect="1"/>
+            </wp:cNvGraphicFramePr>
+            <a:graphic xmlns:a="http://schemas.openxmlformats.org/drawingml/2006/main">
+              <a:graphicData uri="http://schemas.openxmlformats.org/drawingml/2006/picture">
+                <pic:pic xmlns:pic="http://schemas.openxmlformats.org/drawingml/2006/picture">
+                  <pic:nvPicPr>
+                    <pic:cNvPr id="4" name="Picture 4"/>
+                    <pic:cNvPicPr/>
+                  </pic:nvPicPr>
+                  <pic:blipFill>
+                    <a:blip r:embed="rId8" cstate="print">
+                      <a:extLst>
+                        <a:ext uri="{28A0092B-C50C-407E-A947-70E740481C1C}">
+                          <a14:useLocalDpi xmlns:a14="http://schemas.microsoft.com/office/drawing/2010/main" val="0"/>
+                        </a:ext>
+                      </a:extLst>
+                    </a:blip>
+                    <a:stretch>
+                      <a:fillRect/>
+                    </a:stretch>
+                  </pic:blipFill>
+                  <pic:spPr>
+                    <a:xfrm>
+                      <a:off x="0" y="0"/>
+                      <a:ext cx="5943600" cy="685800"/>
+                    </a:xfrm>
+                    <a:prstGeom prst="rect">
+                      <a:avLst/>
+                    </a:prstGeom>
+                  </pic:spPr>
+                </pic:pic>
+              </a:graphicData>
+            </a:graphic>
+          </wp:inline>
+        </w:drawing>
+      </w:r>
+    </w:p>
+    <w:p>
+      <w:pPr>
+        <w:pStyle w:val="ListParagraph"/>
+        <w:spacing w:line="276" w:lineRule="auto"/>
         <w:rPr>
           <w:rFonts w:ascii="Times New Roman" w:hAnsi="Times New Roman" w:cs="Times New Roman"/>
         </w:rPr>
@@ -327,84 +533,83 @@
           <w:b/>
           <w:bCs/>
         </w:rPr>
-        <w:t>Data structure</w:t>
-      </w:r>
-    </w:p>
-    <w:p>
-      <w:pPr>
-        <w:pStyle w:val="ListParagraph"/>
-        <w:spacing w:line="276" w:lineRule="auto"/>
-        <w:rPr>
-          <w:rFonts w:ascii="Times New Roman" w:hAnsi="Times New Roman" w:cs="Times New Roman"/>
-        </w:rPr>
-      </w:pPr>
-      <w:r>
-        <w:rPr>
-          <w:rFonts w:ascii="Times New Roman" w:hAnsi="Times New Roman" w:cs="Times New Roman"/>
-        </w:rPr>
-        <w:t xml:space="preserve">I used </w:t>
-      </w:r>
-      <w:r>
-        <w:rPr>
-          <w:rFonts w:ascii="Times New Roman" w:hAnsi="Times New Roman" w:cs="Times New Roman"/>
-        </w:rPr>
-        <w:t xml:space="preserve">a </w:t>
-      </w:r>
-      <w:r>
-        <w:rPr>
-          <w:rFonts w:ascii="Times New Roman" w:hAnsi="Times New Roman" w:cs="Times New Roman"/>
-        </w:rPr>
-        <w:t>2</w:t>
-      </w:r>
-      <w:r>
-        <w:rPr>
-          <w:rFonts w:ascii="Times New Roman" w:hAnsi="Times New Roman" w:cs="Times New Roman"/>
-        </w:rPr>
-        <w:t>d</w:t>
-      </w:r>
-      <w:r>
-        <w:rPr>
-          <w:rFonts w:ascii="Times New Roman" w:hAnsi="Times New Roman" w:cs="Times New Roman"/>
-        </w:rPr>
-        <w:t xml:space="preserve"> array for storing each item’s dat</w:t>
-      </w:r>
-      <w:r>
-        <w:rPr>
-          <w:rFonts w:ascii="Times New Roman" w:hAnsi="Times New Roman" w:cs="Times New Roman"/>
-        </w:rPr>
-        <w:t xml:space="preserve">a because it is more simple and faster than using two lists/arrays. Also, in Python, we can use NumPy which is the most efficient library to deal 2d arrays. You can imagine a 2d array as a table. If you use NumPy, you can calculate sum, max, min, or mean of each column or row without iterations. </w:t>
-      </w:r>
-      <w:r>
-        <w:rPr>
-          <w:rFonts w:ascii="Times New Roman" w:hAnsi="Times New Roman" w:cs="Times New Roman"/>
-        </w:rPr>
-        <w:t xml:space="preserve">I used </w:t>
+        <w:t>Network Configuration</w:t>
+      </w:r>
+    </w:p>
+    <w:p>
+      <w:pPr>
+        <w:pStyle w:val="ListParagraph"/>
+        <w:spacing w:line="276" w:lineRule="auto"/>
+        <w:rPr>
+          <w:rFonts w:ascii="Times New Roman" w:hAnsi="Times New Roman" w:cs="Times New Roman"/>
+        </w:rPr>
+      </w:pPr>
+      <w:r>
+        <w:rPr>
+          <w:rFonts w:ascii="Times New Roman" w:hAnsi="Times New Roman" w:cs="Times New Roman"/>
+        </w:rPr>
+        <w:t xml:space="preserve">Input shape is 504. Output shape is 2. </w:t>
+      </w:r>
+      <w:r>
+        <w:rPr>
+          <w:rFonts w:ascii="Times New Roman" w:hAnsi="Times New Roman" w:cs="Times New Roman"/>
+        </w:rPr>
+        <w:t>There is one hidden layer</w:t>
+      </w:r>
+      <w:r>
+        <w:rPr>
+          <w:rFonts w:ascii="Times New Roman" w:hAnsi="Times New Roman" w:cs="Times New Roman"/>
+        </w:rPr>
+        <w:t xml:space="preserve"> with </w:t>
+      </w:r>
+      <w:proofErr w:type="spellStart"/>
+      <w:r>
+        <w:rPr>
+          <w:rFonts w:ascii="Times New Roman" w:hAnsi="Times New Roman" w:cs="Times New Roman"/>
+        </w:rPr>
+        <w:t>relu</w:t>
+      </w:r>
+      <w:proofErr w:type="spellEnd"/>
+      <w:r>
+        <w:rPr>
+          <w:rFonts w:ascii="Times New Roman" w:hAnsi="Times New Roman" w:cs="Times New Roman"/>
+        </w:rPr>
+        <w:t xml:space="preserve"> activation function that returns </w:t>
       </w:r>
       <w:proofErr w:type="gramStart"/>
       <w:r>
         <w:rPr>
           <w:rFonts w:ascii="Times New Roman" w:hAnsi="Times New Roman" w:cs="Times New Roman"/>
         </w:rPr>
-        <w:t>numpy.sum(</w:t>
+        <w:t>Max(</w:t>
       </w:r>
       <w:proofErr w:type="gramEnd"/>
       <w:r>
         <w:rPr>
           <w:rFonts w:ascii="Times New Roman" w:hAnsi="Times New Roman" w:cs="Times New Roman"/>
         </w:rPr>
-        <w:t xml:space="preserve">) function to calculate </w:t>
-      </w:r>
-      <w:r>
-        <w:rPr>
-          <w:rFonts w:ascii="Times New Roman" w:hAnsi="Times New Roman" w:cs="Times New Roman"/>
-        </w:rPr>
-        <w:t xml:space="preserve">the sum of </w:t>
-      </w:r>
-      <w:r>
-        <w:rPr>
-          <w:rFonts w:ascii="Times New Roman" w:hAnsi="Times New Roman" w:cs="Times New Roman"/>
-        </w:rPr>
-        <w:t xml:space="preserve">each column (the first column is utility, and the second one is weight). </w:t>
+        <w:t>0, x).</w:t>
+      </w:r>
+    </w:p>
+    <w:p>
+      <w:pPr>
+        <w:pStyle w:val="ListParagraph"/>
+        <w:spacing w:line="276" w:lineRule="auto"/>
+        <w:rPr>
+          <w:rFonts w:ascii="Times New Roman" w:hAnsi="Times New Roman" w:cs="Times New Roman"/>
+        </w:rPr>
+      </w:pPr>
+      <w:r>
+        <w:rPr>
+          <w:rFonts w:ascii="Times New Roman" w:hAnsi="Times New Roman" w:cs="Times New Roman"/>
+        </w:rPr>
+        <w:t xml:space="preserve">The number of neurons is 512-256-2. </w:t>
+      </w:r>
+      <w:r>
+        <w:rPr>
+          <w:rFonts w:ascii="Times New Roman" w:hAnsi="Times New Roman" w:cs="Times New Roman"/>
+        </w:rPr>
+        <w:t>I add two dropout layers so that it can learn properly. I did one-hot encoding to the label so that I can use categorical_crossentropy.</w:t>
       </w:r>
     </w:p>
     <w:p>
@@ -436,196 +641,582 @@
           <w:b/>
           <w:bCs/>
         </w:rPr>
-        <w:t>Features</w:t>
-      </w:r>
-      <w:r>
+        <w:t>Validation Strategy</w:t>
+      </w:r>
+    </w:p>
+    <w:p>
+      <w:pPr>
+        <w:pStyle w:val="ListParagraph"/>
+        <w:spacing w:line="276" w:lineRule="auto"/>
         <w:rPr>
           <w:rFonts w:ascii="Times New Roman" w:hAnsi="Times New Roman" w:cs="Times New Roman"/>
           <w:b/>
           <w:bCs/>
         </w:rPr>
-        <w:t xml:space="preserve"> of my codes</w:t>
-      </w:r>
-    </w:p>
-    <w:p>
-      <w:pPr>
-        <w:pStyle w:val="ListParagraph"/>
-        <w:spacing w:line="276" w:lineRule="auto"/>
-        <w:rPr>
-          <w:rFonts w:ascii="Times New Roman" w:hAnsi="Times New Roman" w:cs="Times New Roman"/>
-        </w:rPr>
-      </w:pPr>
-      <w:r>
-        <w:rPr>
-          <w:rFonts w:ascii="Times New Roman" w:hAnsi="Times New Roman" w:cs="Times New Roman"/>
-        </w:rPr>
-        <w:t xml:space="preserve">I used </w:t>
+      </w:pPr>
+      <w:r>
+        <w:rPr>
+          <w:rFonts w:ascii="Times New Roman" w:hAnsi="Times New Roman" w:cs="Times New Roman"/>
+          <w:b/>
+          <w:bCs/>
+          <w:noProof/>
+        </w:rPr>
+        <w:drawing>
+          <wp:inline distT="0" distB="0" distL="0" distR="0" wp14:anchorId="224B1766" wp14:editId="59ABF085">
+            <wp:extent cx="5943600" cy="199390"/>
+            <wp:effectExtent l="0" t="0" r="0" b="3810"/>
+            <wp:docPr id="6" name="Picture 6"/>
+            <wp:cNvGraphicFramePr>
+              <a:graphicFrameLocks xmlns:a="http://schemas.openxmlformats.org/drawingml/2006/main" noChangeAspect="1"/>
+            </wp:cNvGraphicFramePr>
+            <a:graphic xmlns:a="http://schemas.openxmlformats.org/drawingml/2006/main">
+              <a:graphicData uri="http://schemas.openxmlformats.org/drawingml/2006/picture">
+                <pic:pic xmlns:pic="http://schemas.openxmlformats.org/drawingml/2006/picture">
+                  <pic:nvPicPr>
+                    <pic:cNvPr id="6" name="Picture 6"/>
+                    <pic:cNvPicPr/>
+                  </pic:nvPicPr>
+                  <pic:blipFill>
+                    <a:blip r:embed="rId9" cstate="print">
+                      <a:extLst>
+                        <a:ext uri="{28A0092B-C50C-407E-A947-70E740481C1C}">
+                          <a14:useLocalDpi xmlns:a14="http://schemas.microsoft.com/office/drawing/2010/main" val="0"/>
+                        </a:ext>
+                      </a:extLst>
+                    </a:blip>
+                    <a:stretch>
+                      <a:fillRect/>
+                    </a:stretch>
+                  </pic:blipFill>
+                  <pic:spPr>
+                    <a:xfrm>
+                      <a:off x="0" y="0"/>
+                      <a:ext cx="5943600" cy="199390"/>
+                    </a:xfrm>
+                    <a:prstGeom prst="rect">
+                      <a:avLst/>
+                    </a:prstGeom>
+                  </pic:spPr>
+                </pic:pic>
+              </a:graphicData>
+            </a:graphic>
+          </wp:inline>
+        </w:drawing>
+      </w:r>
+    </w:p>
+    <w:p>
+      <w:pPr>
+        <w:pStyle w:val="ListParagraph"/>
+        <w:spacing w:line="276" w:lineRule="auto"/>
+        <w:rPr>
+          <w:rFonts w:ascii="Times New Roman" w:hAnsi="Times New Roman" w:cs="Times New Roman"/>
+        </w:rPr>
+      </w:pPr>
+      <w:r>
+        <w:rPr>
+          <w:rFonts w:ascii="Times New Roman" w:hAnsi="Times New Roman" w:cs="Times New Roman"/>
+        </w:rPr>
+        <w:t xml:space="preserve">I applied the above code. </w:t>
+      </w:r>
+      <w:proofErr w:type="gramStart"/>
+      <w:r>
+        <w:rPr>
+          <w:rFonts w:ascii="Times New Roman" w:hAnsi="Times New Roman" w:cs="Times New Roman"/>
+        </w:rPr>
+        <w:t>In order to</w:t>
+      </w:r>
+      <w:proofErr w:type="gramEnd"/>
+      <w:r>
+        <w:rPr>
+          <w:rFonts w:ascii="Times New Roman" w:hAnsi="Times New Roman" w:cs="Times New Roman"/>
+        </w:rPr>
+        <w:t xml:space="preserve"> </w:t>
+      </w:r>
+      <w:r>
+        <w:rPr>
+          <w:rFonts w:ascii="Times New Roman" w:hAnsi="Times New Roman" w:cs="Times New Roman"/>
+        </w:rPr>
+        <w:t xml:space="preserve">get training and testing dataset, I used </w:t>
       </w:r>
       <w:proofErr w:type="spellStart"/>
-      <w:proofErr w:type="gramStart"/>
-      <w:r>
-        <w:rPr>
-          <w:rFonts w:ascii="Times New Roman" w:hAnsi="Times New Roman" w:cs="Times New Roman"/>
-        </w:rPr>
-        <w:t>numpy.random</w:t>
-      </w:r>
-      <w:proofErr w:type="gramEnd"/>
-      <w:r>
-        <w:rPr>
-          <w:rFonts w:ascii="Times New Roman" w:hAnsi="Times New Roman" w:cs="Times New Roman"/>
-        </w:rPr>
-        <w:t>.select</w:t>
+      <w:r>
+        <w:rPr>
+          <w:rFonts w:ascii="Times New Roman" w:hAnsi="Times New Roman" w:cs="Times New Roman"/>
+        </w:rPr>
+        <w:t>train_test_split</w:t>
       </w:r>
       <w:proofErr w:type="spellEnd"/>
       <w:r>
         <w:rPr>
           <w:rFonts w:ascii="Times New Roman" w:hAnsi="Times New Roman" w:cs="Times New Roman"/>
         </w:rPr>
-        <w:t xml:space="preserve"> for random selections. It takes two parameters </w:t>
-      </w:r>
-      <w:r>
-        <w:rPr>
-          <w:rFonts w:ascii="Times New Roman" w:hAnsi="Times New Roman" w:cs="Times New Roman"/>
-        </w:rPr>
-        <w:t>n</w:t>
-      </w:r>
-      <w:r>
-        <w:rPr>
-          <w:rFonts w:ascii="Times New Roman" w:hAnsi="Times New Roman" w:cs="Times New Roman"/>
-        </w:rPr>
-        <w:t xml:space="preserve"> and </w:t>
-      </w:r>
-      <w:r>
-        <w:rPr>
-          <w:rFonts w:ascii="Times New Roman" w:hAnsi="Times New Roman" w:cs="Times New Roman"/>
-        </w:rPr>
-        <w:t>k</w:t>
-      </w:r>
-      <w:r>
-        <w:rPr>
-          <w:rFonts w:ascii="Times New Roman" w:hAnsi="Times New Roman" w:cs="Times New Roman"/>
-        </w:rPr>
-        <w:t xml:space="preserve"> then returns a list has </w:t>
-      </w:r>
-      <w:r>
-        <w:rPr>
-          <w:rFonts w:ascii="Times New Roman" w:hAnsi="Times New Roman" w:cs="Times New Roman"/>
-        </w:rPr>
-        <w:t>n</w:t>
-      </w:r>
-      <w:r>
-        <w:rPr>
-          <w:rFonts w:ascii="Times New Roman" w:hAnsi="Times New Roman" w:cs="Times New Roman"/>
-        </w:rPr>
-        <w:t xml:space="preserve"> integers that are randomly selected </w:t>
-      </w:r>
-      <w:r>
-        <w:rPr>
-          <w:rFonts w:ascii="Times New Roman" w:hAnsi="Times New Roman" w:cs="Times New Roman"/>
-        </w:rPr>
-        <w:t xml:space="preserve">from </w:t>
-      </w:r>
-      <w:proofErr w:type="gramStart"/>
-      <w:r>
-        <w:rPr>
-          <w:rFonts w:ascii="Times New Roman" w:hAnsi="Times New Roman" w:cs="Times New Roman"/>
-        </w:rPr>
-        <w:t>range(</w:t>
-      </w:r>
-      <w:proofErr w:type="gramEnd"/>
-      <w:r>
-        <w:rPr>
-          <w:rFonts w:ascii="Times New Roman" w:hAnsi="Times New Roman" w:cs="Times New Roman"/>
-        </w:rPr>
-        <w:t xml:space="preserve">0, </w:t>
-      </w:r>
-      <w:r>
-        <w:rPr>
-          <w:rFonts w:ascii="Times New Roman" w:hAnsi="Times New Roman" w:cs="Times New Roman"/>
-        </w:rPr>
-        <w:t>k</w:t>
-      </w:r>
-      <w:r>
-        <w:rPr>
-          <w:rFonts w:ascii="Times New Roman" w:hAnsi="Times New Roman" w:cs="Times New Roman"/>
-        </w:rPr>
-        <w:t xml:space="preserve">) </w:t>
-      </w:r>
-      <w:r>
-        <w:rPr>
-          <w:rFonts w:ascii="Times New Roman" w:hAnsi="Times New Roman" w:cs="Times New Roman"/>
-        </w:rPr>
-        <w:t xml:space="preserve">without </w:t>
-      </w:r>
-      <w:r>
-        <w:rPr>
-          <w:rFonts w:ascii="Times New Roman" w:hAnsi="Times New Roman" w:cs="Times New Roman"/>
-        </w:rPr>
-        <w:t>repeating.</w:t>
-      </w:r>
-      <w:r>
-        <w:rPr>
-          <w:rFonts w:ascii="Times New Roman" w:hAnsi="Times New Roman" w:cs="Times New Roman"/>
-        </w:rPr>
-        <w:t xml:space="preserve"> I used the integers as the index of 2d array. </w:t>
-      </w:r>
-      <w:r>
-        <w:rPr>
-          <w:rFonts w:ascii="Times New Roman" w:hAnsi="Times New Roman" w:cs="Times New Roman"/>
-        </w:rPr>
-        <w:t>I believe i</w:t>
-      </w:r>
-      <w:r>
-        <w:rPr>
-          <w:rFonts w:ascii="Times New Roman" w:hAnsi="Times New Roman" w:cs="Times New Roman"/>
-        </w:rPr>
-        <w:t xml:space="preserve">t is faster than using a container of 0 and 1. That is one of the </w:t>
-      </w:r>
-      <w:r>
-        <w:rPr>
-          <w:rFonts w:ascii="Times New Roman" w:hAnsi="Times New Roman" w:cs="Times New Roman"/>
-        </w:rPr>
-        <w:t>advantages</w:t>
-      </w:r>
-      <w:r>
-        <w:rPr>
-          <w:rFonts w:ascii="Times New Roman" w:hAnsi="Times New Roman" w:cs="Times New Roman"/>
-        </w:rPr>
-        <w:t xml:space="preserve"> of </w:t>
+        <w:t xml:space="preserve">. 75% of data is randomly selected for training and 25% for testing. For each epoch, I applied </w:t>
       </w:r>
       <w:proofErr w:type="spellStart"/>
       <w:r>
         <w:rPr>
           <w:rFonts w:ascii="Times New Roman" w:hAnsi="Times New Roman" w:cs="Times New Roman"/>
         </w:rPr>
-        <w:t>numpy</w:t>
+        <w:t>validation_data</w:t>
       </w:r>
       <w:proofErr w:type="spellEnd"/>
       <w:r>
         <w:rPr>
           <w:rFonts w:ascii="Times New Roman" w:hAnsi="Times New Roman" w:cs="Times New Roman"/>
         </w:rPr>
-        <w:t>.</w:t>
-      </w:r>
-      <w:r>
-        <w:rPr>
-          <w:rFonts w:ascii="Times New Roman" w:hAnsi="Times New Roman" w:cs="Times New Roman"/>
-        </w:rPr>
-        <w:t xml:space="preserve"> As I mentioned, </w:t>
+        <w:t xml:space="preserve"> function to get validation loss and accuracy which are used for callbacks. </w:t>
+      </w:r>
+      <w:r>
+        <w:rPr>
+          <w:rFonts w:ascii="Times New Roman" w:hAnsi="Times New Roman" w:cs="Times New Roman"/>
+        </w:rPr>
+        <w:t xml:space="preserve">I used three callbacks which are </w:t>
       </w:r>
       <w:proofErr w:type="spellStart"/>
       <w:r>
         <w:rPr>
           <w:rFonts w:ascii="Times New Roman" w:hAnsi="Times New Roman" w:cs="Times New Roman"/>
         </w:rPr>
-        <w:t>numpy</w:t>
+        <w:t>ModelCheckpoint</w:t>
       </w:r>
       <w:proofErr w:type="spellEnd"/>
       <w:r>
         <w:rPr>
           <w:rFonts w:ascii="Times New Roman" w:hAnsi="Times New Roman" w:cs="Times New Roman"/>
         </w:rPr>
-        <w:t xml:space="preserve"> has more useful functions</w:t>
+        <w:t xml:space="preserve"> (save each epoch to the file), </w:t>
+      </w:r>
+      <w:proofErr w:type="spellStart"/>
+      <w:r>
+        <w:rPr>
+          <w:rFonts w:ascii="Times New Roman" w:hAnsi="Times New Roman" w:cs="Times New Roman"/>
+        </w:rPr>
+        <w:t>ReduceLROnPlateau</w:t>
+      </w:r>
+      <w:proofErr w:type="spellEnd"/>
+      <w:r>
+        <w:rPr>
+          <w:rFonts w:ascii="Times New Roman" w:hAnsi="Times New Roman" w:cs="Times New Roman"/>
+        </w:rPr>
+        <w:t xml:space="preserve"> (reduce learning rate for gradient descent), and </w:t>
+      </w:r>
+      <w:proofErr w:type="spellStart"/>
+      <w:r>
+        <w:rPr>
+          <w:rFonts w:ascii="Times New Roman" w:hAnsi="Times New Roman" w:cs="Times New Roman"/>
+        </w:rPr>
+        <w:t>EarlyStopping</w:t>
+      </w:r>
+      <w:proofErr w:type="spellEnd"/>
+      <w:r>
+        <w:rPr>
+          <w:rFonts w:ascii="Times New Roman" w:hAnsi="Times New Roman" w:cs="Times New Roman"/>
+        </w:rPr>
+        <w:t xml:space="preserve"> (stop learning if validation loss or accuracy would not be updated). We can ES works since it quit fitting before all epochs taken place. These callbacks prevent my model from overfitting. </w:t>
+      </w:r>
+      <w:r>
+        <w:rPr>
+          <w:rFonts w:ascii="Times New Roman" w:hAnsi="Times New Roman" w:cs="Times New Roman"/>
+        </w:rPr>
+        <w:t>I also reduce batch sizes, so it takes more time for training, but the risk becomes low.</w:t>
+      </w:r>
+    </w:p>
+    <w:p>
+      <w:pPr>
+        <w:pStyle w:val="ListParagraph"/>
+        <w:spacing w:line="276" w:lineRule="auto"/>
+        <w:rPr>
+          <w:rFonts w:ascii="Times New Roman" w:hAnsi="Times New Roman" w:cs="Times New Roman"/>
+        </w:rPr>
+      </w:pPr>
+    </w:p>
+    <w:p>
+      <w:pPr>
+        <w:rPr>
+          <w:rFonts w:ascii="Times New Roman" w:hAnsi="Times New Roman" w:cs="Times New Roman"/>
+          <w:b/>
+          <w:bCs/>
+        </w:rPr>
+      </w:pPr>
+      <w:r>
+        <w:rPr>
+          <w:rFonts w:ascii="Times New Roman" w:hAnsi="Times New Roman" w:cs="Times New Roman"/>
+          <w:b/>
+          <w:bCs/>
+        </w:rPr>
+        <w:br w:type="page"/>
+      </w:r>
+    </w:p>
+    <w:p>
+      <w:pPr>
+        <w:pStyle w:val="ListParagraph"/>
+        <w:numPr>
+          <w:ilvl w:val="0"/>
+          <w:numId w:val="2"/>
+        </w:numPr>
+        <w:spacing w:line="276" w:lineRule="auto"/>
+        <w:rPr>
+          <w:rFonts w:ascii="Times New Roman" w:hAnsi="Times New Roman" w:cs="Times New Roman"/>
+        </w:rPr>
+      </w:pPr>
+      <w:r>
+        <w:rPr>
+          <w:rFonts w:ascii="Times New Roman" w:hAnsi="Times New Roman" w:cs="Times New Roman"/>
+          <w:b/>
+          <w:bCs/>
+        </w:rPr>
+        <w:lastRenderedPageBreak/>
+        <w:t>Results</w:t>
+      </w:r>
+    </w:p>
+    <w:p>
+      <w:pPr>
+        <w:pStyle w:val="ListParagraph"/>
+        <w:spacing w:line="276" w:lineRule="auto"/>
+        <w:rPr>
+          <w:rFonts w:ascii="Times New Roman" w:hAnsi="Times New Roman" w:cs="Times New Roman"/>
+        </w:rPr>
+      </w:pPr>
+      <w:r>
+        <w:rPr>
+          <w:rFonts w:ascii="Times New Roman" w:hAnsi="Times New Roman" w:cs="Times New Roman"/>
+        </w:rPr>
+        <w:t>Its accuracy is 72%.</w:t>
+      </w:r>
+    </w:p>
+    <w:p>
+      <w:pPr>
+        <w:pStyle w:val="ListParagraph"/>
+        <w:spacing w:line="276" w:lineRule="auto"/>
+        <w:rPr>
+          <w:rFonts w:ascii="Times New Roman" w:hAnsi="Times New Roman" w:cs="Times New Roman"/>
+        </w:rPr>
+      </w:pPr>
+      <w:r>
+        <w:rPr>
+          <w:rFonts w:ascii="Times New Roman" w:hAnsi="Times New Roman" w:cs="Times New Roman"/>
+          <w:noProof/>
+        </w:rPr>
+        <w:drawing>
+          <wp:inline distT="0" distB="0" distL="0" distR="0" wp14:anchorId="19C0A126" wp14:editId="4A71B73F">
+            <wp:extent cx="5943600" cy="958850"/>
+            <wp:effectExtent l="0" t="0" r="0" b="6350"/>
+            <wp:docPr id="7" name="Picture 7" descr="Graphical user interface, text, application&#10;&#10;Description automatically generated"/>
+            <wp:cNvGraphicFramePr>
+              <a:graphicFrameLocks xmlns:a="http://schemas.openxmlformats.org/drawingml/2006/main" noChangeAspect="1"/>
+            </wp:cNvGraphicFramePr>
+            <a:graphic xmlns:a="http://schemas.openxmlformats.org/drawingml/2006/main">
+              <a:graphicData uri="http://schemas.openxmlformats.org/drawingml/2006/picture">
+                <pic:pic xmlns:pic="http://schemas.openxmlformats.org/drawingml/2006/picture">
+                  <pic:nvPicPr>
+                    <pic:cNvPr id="7" name="Picture 7" descr="Graphical user interface, text, application&#10;&#10;Description automatically generated"/>
+                    <pic:cNvPicPr/>
+                  </pic:nvPicPr>
+                  <pic:blipFill>
+                    <a:blip r:embed="rId10" cstate="print">
+                      <a:extLst>
+                        <a:ext uri="{28A0092B-C50C-407E-A947-70E740481C1C}">
+                          <a14:useLocalDpi xmlns:a14="http://schemas.microsoft.com/office/drawing/2010/main" val="0"/>
+                        </a:ext>
+                      </a:extLst>
+                    </a:blip>
+                    <a:stretch>
+                      <a:fillRect/>
+                    </a:stretch>
+                  </pic:blipFill>
+                  <pic:spPr>
+                    <a:xfrm>
+                      <a:off x="0" y="0"/>
+                      <a:ext cx="5943600" cy="958850"/>
+                    </a:xfrm>
+                    <a:prstGeom prst="rect">
+                      <a:avLst/>
+                    </a:prstGeom>
+                  </pic:spPr>
+                </pic:pic>
+              </a:graphicData>
+            </a:graphic>
+          </wp:inline>
+        </w:drawing>
+      </w:r>
+      <w:r>
+        <w:rPr>
+          <w:rFonts w:ascii="Times New Roman" w:hAnsi="Times New Roman" w:cs="Times New Roman"/>
+        </w:rPr>
+        <w:t xml:space="preserve">It is not so bad, but the accuracy did not change in each epoch so much. </w:t>
+      </w:r>
+    </w:p>
+    <w:p>
+      <w:pPr>
+        <w:pStyle w:val="ListParagraph"/>
+        <w:spacing w:line="276" w:lineRule="auto"/>
+        <w:rPr>
+          <w:rFonts w:ascii="Times New Roman" w:hAnsi="Times New Roman" w:cs="Times New Roman"/>
+        </w:rPr>
+      </w:pPr>
+      <w:r>
+        <w:rPr>
+          <w:rFonts w:ascii="Times New Roman" w:hAnsi="Times New Roman" w:cs="Times New Roman"/>
+          <w:noProof/>
+        </w:rPr>
+        <w:drawing>
+          <wp:inline distT="0" distB="0" distL="0" distR="0" wp14:anchorId="196804EC" wp14:editId="5DA67322">
+            <wp:extent cx="5943600" cy="1933575"/>
+            <wp:effectExtent l="0" t="0" r="0" b="0"/>
+            <wp:docPr id="8" name="Picture 8" descr="Graphical user interface, text, application, email&#10;&#10;Description automatically generated"/>
+            <wp:cNvGraphicFramePr>
+              <a:graphicFrameLocks xmlns:a="http://schemas.openxmlformats.org/drawingml/2006/main" noChangeAspect="1"/>
+            </wp:cNvGraphicFramePr>
+            <a:graphic xmlns:a="http://schemas.openxmlformats.org/drawingml/2006/main">
+              <a:graphicData uri="http://schemas.openxmlformats.org/drawingml/2006/picture">
+                <pic:pic xmlns:pic="http://schemas.openxmlformats.org/drawingml/2006/picture">
+                  <pic:nvPicPr>
+                    <pic:cNvPr id="8" name="Picture 8" descr="Graphical user interface, text, application, email&#10;&#10;Description automatically generated"/>
+                    <pic:cNvPicPr/>
+                  </pic:nvPicPr>
+                  <pic:blipFill>
+                    <a:blip r:embed="rId11" cstate="print">
+                      <a:extLst>
+                        <a:ext uri="{28A0092B-C50C-407E-A947-70E740481C1C}">
+                          <a14:useLocalDpi xmlns:a14="http://schemas.microsoft.com/office/drawing/2010/main" val="0"/>
+                        </a:ext>
+                      </a:extLst>
+                    </a:blip>
+                    <a:stretch>
+                      <a:fillRect/>
+                    </a:stretch>
+                  </pic:blipFill>
+                  <pic:spPr>
+                    <a:xfrm>
+                      <a:off x="0" y="0"/>
+                      <a:ext cx="5943600" cy="1933575"/>
+                    </a:xfrm>
+                    <a:prstGeom prst="rect">
+                      <a:avLst/>
+                    </a:prstGeom>
+                  </pic:spPr>
+                </pic:pic>
+              </a:graphicData>
+            </a:graphic>
+          </wp:inline>
+        </w:drawing>
+      </w:r>
+      <w:r>
+        <w:rPr>
+          <w:rFonts w:ascii="Times New Roman" w:hAnsi="Times New Roman" w:cs="Times New Roman"/>
+        </w:rPr>
+        <w:t xml:space="preserve">I tried the following things. </w:t>
+      </w:r>
+    </w:p>
+    <w:p>
+      <w:pPr>
+        <w:pStyle w:val="ListParagraph"/>
+        <w:numPr>
+          <w:ilvl w:val="0"/>
+          <w:numId w:val="6"/>
+        </w:numPr>
+        <w:spacing w:line="276" w:lineRule="auto"/>
+        <w:rPr>
+          <w:rFonts w:ascii="Times New Roman" w:hAnsi="Times New Roman" w:cs="Times New Roman"/>
+        </w:rPr>
+      </w:pPr>
+      <w:r>
+        <w:rPr>
+          <w:rFonts w:ascii="Times New Roman" w:hAnsi="Times New Roman" w:cs="Times New Roman"/>
+        </w:rPr>
+        <w:t>Add more dense layers</w:t>
+      </w:r>
+    </w:p>
+    <w:p>
+      <w:pPr>
+        <w:pStyle w:val="ListParagraph"/>
+        <w:numPr>
+          <w:ilvl w:val="0"/>
+          <w:numId w:val="6"/>
+        </w:numPr>
+        <w:spacing w:line="276" w:lineRule="auto"/>
+        <w:rPr>
+          <w:rFonts w:ascii="Times New Roman" w:hAnsi="Times New Roman" w:cs="Times New Roman"/>
+        </w:rPr>
+      </w:pPr>
+      <w:r>
+        <w:rPr>
+          <w:rFonts w:ascii="Times New Roman" w:hAnsi="Times New Roman" w:cs="Times New Roman"/>
+        </w:rPr>
+        <w:t>Add dropout layers</w:t>
+      </w:r>
+    </w:p>
+    <w:p>
+      <w:pPr>
+        <w:pStyle w:val="ListParagraph"/>
+        <w:numPr>
+          <w:ilvl w:val="0"/>
+          <w:numId w:val="6"/>
+        </w:numPr>
+        <w:spacing w:line="276" w:lineRule="auto"/>
+        <w:rPr>
+          <w:rFonts w:ascii="Times New Roman" w:hAnsi="Times New Roman" w:cs="Times New Roman"/>
+        </w:rPr>
+      </w:pPr>
+      <w:r>
+        <w:rPr>
+          <w:rFonts w:ascii="Times New Roman" w:hAnsi="Times New Roman" w:cs="Times New Roman"/>
+        </w:rPr>
+        <w:t xml:space="preserve">Change activation function </w:t>
+      </w:r>
+      <w:proofErr w:type="spellStart"/>
+      <w:r>
+        <w:rPr>
+          <w:rFonts w:ascii="Times New Roman" w:hAnsi="Times New Roman" w:cs="Times New Roman"/>
+        </w:rPr>
+        <w:t>relu</w:t>
+      </w:r>
+      <w:proofErr w:type="spellEnd"/>
+      <w:r>
+        <w:rPr>
+          <w:rFonts w:ascii="Times New Roman" w:hAnsi="Times New Roman" w:cs="Times New Roman"/>
+        </w:rPr>
+        <w:t xml:space="preserve"> to tanh</w:t>
+      </w:r>
+    </w:p>
+    <w:p>
+      <w:pPr>
+        <w:pStyle w:val="ListParagraph"/>
+        <w:numPr>
+          <w:ilvl w:val="0"/>
+          <w:numId w:val="6"/>
+        </w:numPr>
+        <w:spacing w:line="276" w:lineRule="auto"/>
+        <w:rPr>
+          <w:rFonts w:ascii="Times New Roman" w:hAnsi="Times New Roman" w:cs="Times New Roman"/>
+        </w:rPr>
+      </w:pPr>
+      <w:r>
+        <w:rPr>
+          <w:rFonts w:ascii="Times New Roman" w:hAnsi="Times New Roman" w:cs="Times New Roman"/>
+        </w:rPr>
+        <w:t xml:space="preserve">Change activation function </w:t>
+      </w:r>
+      <w:proofErr w:type="spellStart"/>
+      <w:r>
+        <w:rPr>
+          <w:rFonts w:ascii="Times New Roman" w:hAnsi="Times New Roman" w:cs="Times New Roman"/>
+        </w:rPr>
+        <w:t>softmax</w:t>
+      </w:r>
+      <w:proofErr w:type="spellEnd"/>
+      <w:r>
+        <w:rPr>
+          <w:rFonts w:ascii="Times New Roman" w:hAnsi="Times New Roman" w:cs="Times New Roman"/>
+        </w:rPr>
+        <w:t xml:space="preserve"> to sigmoid</w:t>
+      </w:r>
+    </w:p>
+    <w:p>
+      <w:pPr>
+        <w:pStyle w:val="ListParagraph"/>
+        <w:numPr>
+          <w:ilvl w:val="0"/>
+          <w:numId w:val="6"/>
+        </w:numPr>
+        <w:spacing w:line="276" w:lineRule="auto"/>
+        <w:rPr>
+          <w:rFonts w:ascii="Times New Roman" w:hAnsi="Times New Roman" w:cs="Times New Roman"/>
+        </w:rPr>
+      </w:pPr>
+      <w:r>
+        <w:rPr>
+          <w:rFonts w:ascii="Times New Roman" w:hAnsi="Times New Roman" w:cs="Times New Roman"/>
+        </w:rPr>
+        <w:t xml:space="preserve">Change optimizer </w:t>
+      </w:r>
+      <w:proofErr w:type="spellStart"/>
+      <w:r>
+        <w:rPr>
+          <w:rFonts w:ascii="Times New Roman" w:hAnsi="Times New Roman" w:cs="Times New Roman"/>
+        </w:rPr>
+        <w:t>rmprop</w:t>
+      </w:r>
+      <w:proofErr w:type="spellEnd"/>
+      <w:r>
+        <w:rPr>
+          <w:rFonts w:ascii="Times New Roman" w:hAnsi="Times New Roman" w:cs="Times New Roman"/>
+        </w:rPr>
+        <w:t xml:space="preserve"> to </w:t>
+      </w:r>
+      <w:proofErr w:type="spellStart"/>
+      <w:r>
+        <w:rPr>
+          <w:rFonts w:ascii="Times New Roman" w:hAnsi="Times New Roman" w:cs="Times New Roman"/>
+        </w:rPr>
+        <w:t>adam</w:t>
+      </w:r>
+      <w:proofErr w:type="spellEnd"/>
+    </w:p>
+    <w:p>
+      <w:pPr>
+        <w:pStyle w:val="ListParagraph"/>
+        <w:spacing w:line="276" w:lineRule="auto"/>
+        <w:rPr>
+          <w:rFonts w:ascii="Times New Roman" w:hAnsi="Times New Roman" w:cs="Times New Roman"/>
+        </w:rPr>
+      </w:pPr>
+      <w:r>
+        <w:rPr>
+          <w:rFonts w:ascii="Times New Roman" w:hAnsi="Times New Roman" w:cs="Times New Roman"/>
+        </w:rPr>
+        <w:t>All of these did not affect so much. I will discuss my assumption is the next section.</w:t>
+      </w:r>
+    </w:p>
+    <w:p>
+      <w:pPr>
+        <w:pStyle w:val="ListParagraph"/>
+        <w:spacing w:line="276" w:lineRule="auto"/>
+        <w:rPr>
+          <w:rFonts w:ascii="Times New Roman" w:hAnsi="Times New Roman" w:cs="Times New Roman"/>
+        </w:rPr>
+      </w:pPr>
+    </w:p>
+    <w:p>
+      <w:pPr>
+        <w:pStyle w:val="ListParagraph"/>
+        <w:numPr>
+          <w:ilvl w:val="0"/>
+          <w:numId w:val="2"/>
+        </w:numPr>
+        <w:spacing w:line="276" w:lineRule="auto"/>
+        <w:rPr>
+          <w:rFonts w:ascii="Times New Roman" w:hAnsi="Times New Roman" w:cs="Times New Roman"/>
+        </w:rPr>
+      </w:pPr>
+      <w:r>
+        <w:rPr>
+          <w:rFonts w:ascii="Times New Roman" w:hAnsi="Times New Roman" w:cs="Times New Roman"/>
+          <w:b/>
+          <w:bCs/>
+        </w:rPr>
+        <w:t>Comments</w:t>
+      </w:r>
+    </w:p>
+    <w:p>
+      <w:pPr>
+        <w:pStyle w:val="ListParagraph"/>
+        <w:spacing w:line="276" w:lineRule="auto"/>
+        <w:rPr>
+          <w:rFonts w:ascii="Times New Roman" w:hAnsi="Times New Roman" w:cs="Times New Roman"/>
+        </w:rPr>
+      </w:pPr>
+      <w:r>
+        <w:rPr>
+          <w:rFonts w:ascii="Times New Roman" w:hAnsi="Times New Roman" w:cs="Times New Roman"/>
+        </w:rPr>
+        <w:t xml:space="preserve">I </w:t>
+      </w:r>
+      <w:r>
+        <w:rPr>
+          <w:rFonts w:ascii="Times New Roman" w:hAnsi="Times New Roman" w:cs="Times New Roman"/>
+        </w:rPr>
+        <w:t>am taking python deep learning course and worked similar project a few weeks ago</w:t>
       </w:r>
       <w:r>
         <w:rPr>
@@ -633,307 +1224,146 @@
         </w:rPr>
         <w:t xml:space="preserve">. </w:t>
       </w:r>
-    </w:p>
-    <w:p>
-      <w:pPr>
-        <w:pStyle w:val="ListParagraph"/>
-        <w:spacing w:line="276" w:lineRule="auto"/>
-        <w:rPr>
-          <w:rFonts w:ascii="Times New Roman" w:hAnsi="Times New Roman" w:cs="Times New Roman"/>
-        </w:rPr>
-      </w:pPr>
-      <w:r>
-        <w:rPr>
-          <w:rFonts w:ascii="Times New Roman" w:hAnsi="Times New Roman" w:cs="Times New Roman"/>
-        </w:rPr>
-        <w:t>To get a good value for number of packed items, I get the mean of weights and divided</w:t>
-      </w:r>
-      <w:r>
-        <w:rPr>
-          <w:rFonts w:ascii="Times New Roman" w:hAnsi="Times New Roman" w:cs="Times New Roman"/>
-        </w:rPr>
-        <w:t xml:space="preserve"> 500 by the mean</w:t>
-      </w:r>
-      <w:r>
-        <w:rPr>
-          <w:rFonts w:ascii="Times New Roman" w:hAnsi="Times New Roman" w:cs="Times New Roman"/>
-        </w:rPr>
-        <w:t>. I am not sure</w:t>
-      </w:r>
-      <w:r>
-        <w:rPr>
-          <w:rFonts w:ascii="Times New Roman" w:hAnsi="Times New Roman" w:cs="Times New Roman"/>
-        </w:rPr>
-        <w:t xml:space="preserve"> if</w:t>
-      </w:r>
-      <w:r>
-        <w:rPr>
-          <w:rFonts w:ascii="Times New Roman" w:hAnsi="Times New Roman" w:cs="Times New Roman"/>
-        </w:rPr>
-        <w:t xml:space="preserve"> </w:t>
-      </w:r>
-      <w:r>
-        <w:rPr>
-          <w:rFonts w:ascii="Times New Roman" w:hAnsi="Times New Roman" w:cs="Times New Roman"/>
-        </w:rPr>
-        <w:t xml:space="preserve">you expect </w:t>
-      </w:r>
-      <w:r>
-        <w:rPr>
-          <w:rFonts w:ascii="Times New Roman" w:hAnsi="Times New Roman" w:cs="Times New Roman"/>
-        </w:rPr>
-        <w:t>that</w:t>
-      </w:r>
-      <w:r>
-        <w:rPr>
-          <w:rFonts w:ascii="Times New Roman" w:hAnsi="Times New Roman" w:cs="Times New Roman"/>
-        </w:rPr>
-        <w:t xml:space="preserve">, but we can get the </w:t>
-      </w:r>
-      <w:r>
-        <w:rPr>
-          <w:rFonts w:ascii="Times New Roman" w:hAnsi="Times New Roman" w:cs="Times New Roman"/>
-        </w:rPr>
-        <w:t>better</w:t>
-      </w:r>
-      <w:r>
-        <w:rPr>
-          <w:rFonts w:ascii="Times New Roman" w:hAnsi="Times New Roman" w:cs="Times New Roman"/>
-        </w:rPr>
-        <w:t xml:space="preserve"> </w:t>
-      </w:r>
-      <w:r>
-        <w:rPr>
-          <w:rFonts w:ascii="Times New Roman" w:hAnsi="Times New Roman" w:cs="Times New Roman"/>
-        </w:rPr>
-        <w:t>value</w:t>
-      </w:r>
-      <w:r>
-        <w:rPr>
-          <w:rFonts w:ascii="Times New Roman" w:hAnsi="Times New Roman" w:cs="Times New Roman"/>
-        </w:rPr>
-        <w:t xml:space="preserve"> which </w:t>
-      </w:r>
-      <w:r>
-        <w:rPr>
-          <w:rFonts w:ascii="Times New Roman" w:hAnsi="Times New Roman" w:cs="Times New Roman"/>
-        </w:rPr>
-        <w:t>is</w:t>
-      </w:r>
-      <w:r>
-        <w:rPr>
-          <w:rFonts w:ascii="Times New Roman" w:hAnsi="Times New Roman" w:cs="Times New Roman"/>
-        </w:rPr>
-        <w:t xml:space="preserve"> the total utilities with almost 500 pounds weight</w:t>
-      </w:r>
-      <w:r>
-        <w:rPr>
-          <w:rFonts w:ascii="Times New Roman" w:hAnsi="Times New Roman" w:cs="Times New Roman"/>
-        </w:rPr>
-        <w:t xml:space="preserve"> </w:t>
-      </w:r>
-      <w:proofErr w:type="gramStart"/>
-      <w:r>
-        <w:rPr>
-          <w:rFonts w:ascii="Times New Roman" w:hAnsi="Times New Roman" w:cs="Times New Roman"/>
-        </w:rPr>
-        <w:t>and also</w:t>
-      </w:r>
-      <w:proofErr w:type="gramEnd"/>
-      <w:r>
-        <w:rPr>
-          <w:rFonts w:ascii="Times New Roman" w:hAnsi="Times New Roman" w:cs="Times New Roman"/>
-        </w:rPr>
-        <w:t xml:space="preserve"> test how the penalty works</w:t>
-      </w:r>
-      <w:r>
-        <w:rPr>
-          <w:rFonts w:ascii="Times New Roman" w:hAnsi="Times New Roman" w:cs="Times New Roman"/>
-        </w:rPr>
-        <w:t xml:space="preserve"> for any input </w:t>
-      </w:r>
-      <w:r>
-        <w:rPr>
-          <w:rFonts w:ascii="Times New Roman" w:hAnsi="Times New Roman" w:cs="Times New Roman"/>
-        </w:rPr>
-        <w:t>data</w:t>
-      </w:r>
-      <w:r>
-        <w:rPr>
-          <w:rFonts w:ascii="Times New Roman" w:hAnsi="Times New Roman" w:cs="Times New Roman"/>
-        </w:rPr>
-        <w:t>.</w:t>
-      </w:r>
-    </w:p>
-    <w:p>
-      <w:pPr>
-        <w:pStyle w:val="ListParagraph"/>
-        <w:spacing w:line="276" w:lineRule="auto"/>
-        <w:rPr>
-          <w:rFonts w:ascii="Times New Roman" w:hAnsi="Times New Roman" w:cs="Times New Roman"/>
-        </w:rPr>
-      </w:pPr>
-      <w:r>
-        <w:rPr>
-          <w:rFonts w:ascii="Times New Roman" w:hAnsi="Times New Roman" w:cs="Times New Roman"/>
-        </w:rPr>
-        <w:t xml:space="preserve">The other thing is the value of temperature. When I calculate the </w:t>
-      </w:r>
-      <w:r>
-        <w:rPr>
-          <w:rFonts w:ascii="Times New Roman" w:hAnsi="Times New Roman" w:cs="Times New Roman"/>
-        </w:rPr>
-        <w:t>probability</w:t>
-      </w:r>
-      <w:r>
-        <w:rPr>
-          <w:rFonts w:ascii="Times New Roman" w:hAnsi="Times New Roman" w:cs="Times New Roman"/>
-        </w:rPr>
-        <w:t xml:space="preserve"> of changing E(x)</w:t>
-      </w:r>
-      <w:r>
-        <w:rPr>
-          <w:rFonts w:ascii="Times New Roman" w:hAnsi="Times New Roman" w:cs="Times New Roman"/>
-        </w:rPr>
-        <w:t xml:space="preserve"> to E(y)</w:t>
-      </w:r>
-      <w:r>
-        <w:rPr>
-          <w:rFonts w:ascii="Times New Roman" w:hAnsi="Times New Roman" w:cs="Times New Roman"/>
-        </w:rPr>
-        <w:t xml:space="preserve">, I need to care about overflow. </w:t>
-      </w:r>
-      <w:r>
-        <w:rPr>
-          <w:rFonts w:ascii="Times New Roman" w:hAnsi="Times New Roman" w:cs="Times New Roman"/>
-        </w:rPr>
-        <w:t xml:space="preserve">If </w:t>
-      </w:r>
-      <w:r>
-        <w:rPr>
-          <w:rFonts w:ascii="Times New Roman" w:hAnsi="Times New Roman" w:cs="Times New Roman"/>
-        </w:rPr>
-        <w:t xml:space="preserve">I decrease the temperature by multiplying </w:t>
-      </w:r>
-      <w:r>
-        <w:rPr>
-          <w:rFonts w:ascii="Times New Roman" w:hAnsi="Times New Roman" w:cs="Times New Roman"/>
-        </w:rPr>
-        <w:t xml:space="preserve">small </w:t>
-      </w:r>
-      <w:r>
-        <w:rPr>
-          <w:rFonts w:ascii="Times New Roman" w:hAnsi="Times New Roman" w:cs="Times New Roman"/>
-        </w:rPr>
-        <w:t>constant</w:t>
-      </w:r>
-      <w:r>
-        <w:rPr>
-          <w:rFonts w:ascii="Times New Roman" w:hAnsi="Times New Roman" w:cs="Times New Roman"/>
-        </w:rPr>
-        <w:t xml:space="preserve"> (less than 0.7)</w:t>
-      </w:r>
-      <w:r>
-        <w:rPr>
-          <w:rFonts w:ascii="Times New Roman" w:hAnsi="Times New Roman" w:cs="Times New Roman"/>
-        </w:rPr>
-        <w:t xml:space="preserve">, </w:t>
-      </w:r>
-      <w:r>
-        <w:rPr>
-          <w:rFonts w:ascii="Times New Roman" w:hAnsi="Times New Roman" w:cs="Times New Roman"/>
-        </w:rPr>
-        <w:t>the</w:t>
-      </w:r>
-      <w:r>
-        <w:rPr>
-          <w:rFonts w:ascii="Times New Roman" w:hAnsi="Times New Roman" w:cs="Times New Roman"/>
-        </w:rPr>
-        <w:t xml:space="preserve"> temperature </w:t>
-      </w:r>
-      <w:r>
-        <w:rPr>
-          <w:rFonts w:ascii="Times New Roman" w:hAnsi="Times New Roman" w:cs="Times New Roman"/>
-        </w:rPr>
-        <w:t>could be</w:t>
-      </w:r>
-      <w:r>
-        <w:rPr>
-          <w:rFonts w:ascii="Times New Roman" w:hAnsi="Times New Roman" w:cs="Times New Roman"/>
-        </w:rPr>
-        <w:t>, for example, 10</w:t>
-      </w:r>
-      <w:r>
-        <w:rPr>
-          <w:rFonts w:ascii="Times New Roman" w:hAnsi="Times New Roman" w:cs="Times New Roman"/>
-          <w:vertAlign w:val="superscript"/>
-        </w:rPr>
-        <w:t>-</w:t>
-      </w:r>
-      <w:r>
-        <w:rPr>
-          <w:rFonts w:ascii="Times New Roman" w:hAnsi="Times New Roman" w:cs="Times New Roman"/>
-          <w:vertAlign w:val="superscript"/>
-        </w:rPr>
-        <w:t>7</w:t>
-      </w:r>
-      <w:r>
-        <w:rPr>
-          <w:rFonts w:ascii="Times New Roman" w:hAnsi="Times New Roman" w:cs="Times New Roman"/>
-        </w:rPr>
-        <w:t xml:space="preserve">, overflow </w:t>
-      </w:r>
-      <w:r>
-        <w:rPr>
-          <w:rFonts w:ascii="Times New Roman" w:hAnsi="Times New Roman" w:cs="Times New Roman"/>
-        </w:rPr>
-        <w:t>will</w:t>
-      </w:r>
-      <w:r>
-        <w:rPr>
-          <w:rFonts w:ascii="Times New Roman" w:hAnsi="Times New Roman" w:cs="Times New Roman"/>
-        </w:rPr>
-        <w:t xml:space="preserve"> occur since the temperature is a denominator.</w:t>
-      </w:r>
-      <w:r>
-        <w:rPr>
-          <w:rFonts w:ascii="Times New Roman" w:hAnsi="Times New Roman" w:cs="Times New Roman"/>
-        </w:rPr>
-        <w:t xml:space="preserve"> </w:t>
-      </w:r>
-      <w:r>
-        <w:rPr>
-          <w:rFonts w:ascii="Times New Roman" w:hAnsi="Times New Roman" w:cs="Times New Roman"/>
-        </w:rPr>
-        <w:t xml:space="preserve">For that reason, </w:t>
-      </w:r>
-      <w:r>
-        <w:rPr>
-          <w:rFonts w:ascii="Times New Roman" w:hAnsi="Times New Roman" w:cs="Times New Roman"/>
-        </w:rPr>
-        <w:t>I added a condition to my function so that the probability would be 0 if the temperature is less than 1. No overflow occur</w:t>
-      </w:r>
-      <w:r>
-        <w:rPr>
-          <w:rFonts w:ascii="Times New Roman" w:hAnsi="Times New Roman" w:cs="Times New Roman"/>
-        </w:rPr>
-        <w:t>s</w:t>
-      </w:r>
-      <w:r>
-        <w:rPr>
-          <w:rFonts w:ascii="Times New Roman" w:hAnsi="Times New Roman" w:cs="Times New Roman"/>
-        </w:rPr>
-        <w:t>.</w:t>
-      </w:r>
-    </w:p>
-    <w:p>
-      <w:pPr>
-        <w:pStyle w:val="ListParagraph"/>
-        <w:spacing w:line="276" w:lineRule="auto"/>
-        <w:rPr>
-          <w:rFonts w:ascii="Times New Roman" w:hAnsi="Times New Roman" w:cs="Times New Roman"/>
-        </w:rPr>
-      </w:pPr>
+      <w:r>
+        <w:rPr>
+          <w:rFonts w:ascii="Times New Roman" w:hAnsi="Times New Roman" w:cs="Times New Roman"/>
+        </w:rPr>
+        <w:t>In the project, I convert all text to integers so that I can use Embedding and LSTM layers. I just used text to predict the class of tweets and get 63% accuracy</w:t>
+      </w:r>
+      <w:r>
+        <w:rPr>
+          <w:rFonts w:ascii="Times New Roman" w:hAnsi="Times New Roman" w:cs="Times New Roman"/>
+        </w:rPr>
+        <w:t xml:space="preserve"> while I get 71% accuracy on this project. I believe my model is not so bad since 71% is not low and the model’s prediction works well. However, in the training, the accuracy does not change so much. It looks like overfitting even though we have plenty data. As I mentioned, I tried to several things, but it does not update the result. </w:t>
+      </w:r>
+      <w:r>
+        <w:rPr>
+          <w:rFonts w:ascii="Times New Roman" w:hAnsi="Times New Roman" w:cs="Times New Roman"/>
+        </w:rPr>
+        <w:t xml:space="preserve">I have never worked on the model has more than 100 inputs, so I honestly could not imagine what is going on in the model. </w:t>
+      </w:r>
+      <w:r>
+        <w:rPr>
+          <w:rFonts w:ascii="Times New Roman" w:hAnsi="Times New Roman" w:cs="Times New Roman"/>
+        </w:rPr>
+        <w:t xml:space="preserve">One thing I can guess is probably my dataset does not have good features to show high accuracy. It might not </w:t>
+      </w:r>
+      <w:r>
+        <w:rPr>
+          <w:rFonts w:ascii="Times New Roman" w:hAnsi="Times New Roman" w:cs="Times New Roman"/>
+        </w:rPr>
+        <w:t xml:space="preserve">be good to predict someone’s party from tweet length, the number of retweets and favorites, and hashtags or one of them makes it complex. </w:t>
+      </w:r>
+    </w:p>
+    <w:p>
+      <w:pPr>
+        <w:pStyle w:val="ListParagraph"/>
+        <w:spacing w:line="276" w:lineRule="auto"/>
+        <w:rPr>
+          <w:rFonts w:ascii="Times New Roman" w:hAnsi="Times New Roman" w:cs="Times New Roman"/>
+        </w:rPr>
+      </w:pPr>
+    </w:p>
+    <w:p>
+      <w:pPr>
+        <w:rPr>
+          <w:rFonts w:ascii="Times New Roman" w:hAnsi="Times New Roman" w:cs="Times New Roman"/>
+          <w:b/>
+          <w:bCs/>
+        </w:rPr>
+      </w:pPr>
+      <w:r>
+        <w:rPr>
+          <w:rFonts w:ascii="Times New Roman" w:hAnsi="Times New Roman" w:cs="Times New Roman"/>
+          <w:b/>
+          <w:bCs/>
+        </w:rPr>
+        <w:br w:type="page"/>
+      </w:r>
+    </w:p>
+    <w:p>
+      <w:pPr>
+        <w:pStyle w:val="ListParagraph"/>
+        <w:numPr>
+          <w:ilvl w:val="0"/>
+          <w:numId w:val="2"/>
+        </w:numPr>
+        <w:spacing w:line="276" w:lineRule="auto"/>
+        <w:rPr>
+          <w:rFonts w:ascii="Times New Roman" w:hAnsi="Times New Roman" w:cs="Times New Roman"/>
+        </w:rPr>
+      </w:pPr>
+      <w:r>
+        <w:rPr>
+          <w:rFonts w:ascii="Times New Roman" w:hAnsi="Times New Roman" w:cs="Times New Roman"/>
+          <w:b/>
+          <w:bCs/>
+        </w:rPr>
+        <w:lastRenderedPageBreak/>
+        <w:t>References</w:t>
+      </w:r>
+    </w:p>
+    <w:p>
+      <w:pPr>
+        <w:pStyle w:val="ListParagraph"/>
+        <w:numPr>
+          <w:ilvl w:val="0"/>
+          <w:numId w:val="5"/>
+        </w:numPr>
+        <w:spacing w:line="276" w:lineRule="auto"/>
+        <w:rPr>
+          <w:rFonts w:ascii="Times New Roman" w:hAnsi="Times New Roman" w:cs="Times New Roman"/>
+        </w:rPr>
+      </w:pPr>
+      <w:hyperlink r:id="rId12" w:history="1">
+        <w:r>
+          <w:rPr>
+            <w:rStyle w:val="Hyperlink"/>
+            <w:rFonts w:ascii="Times New Roman" w:hAnsi="Times New Roman" w:cs="Times New Roman"/>
+          </w:rPr>
+          <w:t xml:space="preserve">Apply </w:t>
+        </w:r>
+        <w:proofErr w:type="spellStart"/>
+        <w:proofErr w:type="gramStart"/>
+        <w:r>
+          <w:rPr>
+            <w:rStyle w:val="Hyperlink"/>
+            <w:rFonts w:ascii="Times New Roman" w:hAnsi="Times New Roman" w:cs="Times New Roman"/>
+          </w:rPr>
+          <w:t>np.unique</w:t>
+        </w:r>
+        <w:proofErr w:type="spellEnd"/>
+        <w:proofErr w:type="gramEnd"/>
+        <w:r>
+          <w:rPr>
+            <w:rStyle w:val="Hyperlink"/>
+            <w:rFonts w:ascii="Times New Roman" w:hAnsi="Times New Roman" w:cs="Times New Roman"/>
+          </w:rPr>
+          <w:t xml:space="preserve"> to get high frequency values</w:t>
+        </w:r>
+      </w:hyperlink>
+    </w:p>
+    <w:p>
+      <w:pPr>
+        <w:pStyle w:val="ListParagraph"/>
+        <w:numPr>
+          <w:ilvl w:val="0"/>
+          <w:numId w:val="5"/>
+        </w:numPr>
+        <w:spacing w:line="276" w:lineRule="auto"/>
+        <w:rPr>
+          <w:rFonts w:ascii="Times New Roman" w:hAnsi="Times New Roman" w:cs="Times New Roman"/>
+        </w:rPr>
+      </w:pPr>
+      <w:hyperlink r:id="rId13" w:history="1">
+        <w:r>
+          <w:rPr>
+            <w:rStyle w:val="Hyperlink"/>
+            <w:rFonts w:ascii="Times New Roman" w:hAnsi="Times New Roman" w:cs="Times New Roman"/>
+          </w:rPr>
+          <w:t>Simple sequential model</w:t>
+        </w:r>
+      </w:hyperlink>
     </w:p>
     <w:p>
       <w:pPr>
@@ -1096,6 +1526,119 @@
 <file path=word/numbering.xml><?xml version="1.0" encoding="utf-8"?>
 <w:numbering xmlns:wpc="http://schemas.microsoft.com/office/word/2010/wordprocessingCanvas" xmlns:cx="http://schemas.microsoft.com/office/drawing/2014/chartex" xmlns:cx1="http://schemas.microsoft.com/office/drawing/2015/9/8/chartex" xmlns:cx2="http://schemas.microsoft.com/office/drawing/2015/10/21/chartex" xmlns:cx3="http://schemas.microsoft.com/office/drawing/2016/5/9/chartex" xmlns:cx4="http://schemas.microsoft.com/office/drawing/2016/5/10/chartex" xmlns:cx5="http://schemas.microsoft.com/office/drawing/2016/5/11/chartex" xmlns:cx6="http://schemas.microsoft.com/office/drawing/2016/5/12/chartex" xmlns:cx7="http://schemas.microsoft.com/office/drawing/2016/5/13/chartex" xmlns:cx8="http://schemas.microsoft.com/office/drawing/2016/5/14/chartex" xmlns:mc="http://schemas.openxmlformats.org/markup-compatibility/2006" xmlns:aink="http://schemas.microsoft.com/office/drawing/2016/ink" xmlns:am3d="http://schemas.microsoft.com/office/drawing/2017/model3d" xmlns:o="urn:schemas-microsoft-com:office:office" xmlns:r="http://schemas.openxmlformats.org/officeDocument/2006/relationships" xmlns:m="http://schemas.openxmlformats.org/officeDocument/2006/math" xmlns:v="urn:schemas-microsoft-com:vml" xmlns:wp14="http://schemas.microsoft.com/office/word/2010/wordprocessingDrawing" xmlns:wp="http://schemas.openxmlformats.org/drawingml/2006/wordprocessingDrawing" xmlns:w10="urn:schemas-microsoft-com:office:word" xmlns:w="http://schemas.openxmlformats.org/wordprocessingml/2006/main" xmlns:w14="http://schemas.microsoft.com/office/word/2010/wordml" xmlns:w15="http://schemas.microsoft.com/office/word/2012/wordml" xmlns:w16cex="http://schemas.microsoft.com/office/word/2018/wordml/cex" xmlns:w16cid="http://schemas.microsoft.com/office/word/2016/wordml/cid" xmlns:w16="http://schemas.microsoft.com/office/word/2018/wordml" xmlns:w16sdtdh="http://schemas.microsoft.com/office/word/2020/wordml/sdtdatahash" xmlns:w16se="http://schemas.microsoft.com/office/word/2015/wordml/symex" xmlns:wpg="http://schemas.microsoft.com/office/word/2010/wordprocessingGroup" xmlns:wpi="http://schemas.microsoft.com/office/word/2010/wordprocessingInk" xmlns:wne="http://schemas.microsoft.com/office/word/2006/wordml" xmlns:wps="http://schemas.microsoft.com/office/word/2010/wordprocessingShape" mc:Ignorable="w14 w15 w16se w16cid w16 w16cex w16sdtdh wp14">
   <w:abstractNum w:abstractNumId="0" w15:restartNumberingAfterBreak="0">
+    <w:nsid w:val="033C458A"/>
+    <w:multiLevelType w:val="hybridMultilevel"/>
+    <w:tmpl w:val="F9BEBBA6"/>
+    <w:lvl w:ilvl="0" w:tplc="04090001">
+      <w:start w:val="1"/>
+      <w:numFmt w:val="bullet"/>
+      <w:lvlText w:val=""/>
+      <w:lvlJc w:val="left"/>
+      <w:pPr>
+        <w:ind w:left="1440" w:hanging="360"/>
+      </w:pPr>
+      <w:rPr>
+        <w:rFonts w:ascii="Symbol" w:hAnsi="Symbol" w:hint="default"/>
+      </w:rPr>
+    </w:lvl>
+    <w:lvl w:ilvl="1" w:tplc="04090003" w:tentative="1">
+      <w:start w:val="1"/>
+      <w:numFmt w:val="bullet"/>
+      <w:lvlText w:val="o"/>
+      <w:lvlJc w:val="left"/>
+      <w:pPr>
+        <w:ind w:left="2160" w:hanging="360"/>
+      </w:pPr>
+      <w:rPr>
+        <w:rFonts w:ascii="Courier New" w:hAnsi="Courier New" w:cs="Courier New" w:hint="default"/>
+      </w:rPr>
+    </w:lvl>
+    <w:lvl w:ilvl="2" w:tplc="04090005" w:tentative="1">
+      <w:start w:val="1"/>
+      <w:numFmt w:val="bullet"/>
+      <w:lvlText w:val=""/>
+      <w:lvlJc w:val="left"/>
+      <w:pPr>
+        <w:ind w:left="2880" w:hanging="360"/>
+      </w:pPr>
+      <w:rPr>
+        <w:rFonts w:ascii="Wingdings" w:hAnsi="Wingdings" w:hint="default"/>
+      </w:rPr>
+    </w:lvl>
+    <w:lvl w:ilvl="3" w:tplc="04090001" w:tentative="1">
+      <w:start w:val="1"/>
+      <w:numFmt w:val="bullet"/>
+      <w:lvlText w:val=""/>
+      <w:lvlJc w:val="left"/>
+      <w:pPr>
+        <w:ind w:left="3600" w:hanging="360"/>
+      </w:pPr>
+      <w:rPr>
+        <w:rFonts w:ascii="Symbol" w:hAnsi="Symbol" w:hint="default"/>
+      </w:rPr>
+    </w:lvl>
+    <w:lvl w:ilvl="4" w:tplc="04090003" w:tentative="1">
+      <w:start w:val="1"/>
+      <w:numFmt w:val="bullet"/>
+      <w:lvlText w:val="o"/>
+      <w:lvlJc w:val="left"/>
+      <w:pPr>
+        <w:ind w:left="4320" w:hanging="360"/>
+      </w:pPr>
+      <w:rPr>
+        <w:rFonts w:ascii="Courier New" w:hAnsi="Courier New" w:cs="Courier New" w:hint="default"/>
+      </w:rPr>
+    </w:lvl>
+    <w:lvl w:ilvl="5" w:tplc="04090005" w:tentative="1">
+      <w:start w:val="1"/>
+      <w:numFmt w:val="bullet"/>
+      <w:lvlText w:val=""/>
+      <w:lvlJc w:val="left"/>
+      <w:pPr>
+        <w:ind w:left="5040" w:hanging="360"/>
+      </w:pPr>
+      <w:rPr>
+        <w:rFonts w:ascii="Wingdings" w:hAnsi="Wingdings" w:hint="default"/>
+      </w:rPr>
+    </w:lvl>
+    <w:lvl w:ilvl="6" w:tplc="04090001" w:tentative="1">
+      <w:start w:val="1"/>
+      <w:numFmt w:val="bullet"/>
+      <w:lvlText w:val=""/>
+      <w:lvlJc w:val="left"/>
+      <w:pPr>
+        <w:ind w:left="5760" w:hanging="360"/>
+      </w:pPr>
+      <w:rPr>
+        <w:rFonts w:ascii="Symbol" w:hAnsi="Symbol" w:hint="default"/>
+      </w:rPr>
+    </w:lvl>
+    <w:lvl w:ilvl="7" w:tplc="04090003" w:tentative="1">
+      <w:start w:val="1"/>
+      <w:numFmt w:val="bullet"/>
+      <w:lvlText w:val="o"/>
+      <w:lvlJc w:val="left"/>
+      <w:pPr>
+        <w:ind w:left="6480" w:hanging="360"/>
+      </w:pPr>
+      <w:rPr>
+        <w:rFonts w:ascii="Courier New" w:hAnsi="Courier New" w:cs="Courier New" w:hint="default"/>
+      </w:rPr>
+    </w:lvl>
+    <w:lvl w:ilvl="8" w:tplc="04090005" w:tentative="1">
+      <w:start w:val="1"/>
+      <w:numFmt w:val="bullet"/>
+      <w:lvlText w:val=""/>
+      <w:lvlJc w:val="left"/>
+      <w:pPr>
+        <w:ind w:left="7200" w:hanging="360"/>
+      </w:pPr>
+      <w:rPr>
+        <w:rFonts w:ascii="Wingdings" w:hAnsi="Wingdings" w:hint="default"/>
+      </w:rPr>
+    </w:lvl>
+  </w:abstractNum>
+  <w:abstractNum w:abstractNumId="1" w15:restartNumberingAfterBreak="0">
     <w:nsid w:val="0AD0026C"/>
     <w:multiLevelType w:val="hybridMultilevel"/>
     <w:tmpl w:val="0D5E1204"/>
@@ -1208,11 +1751,124 @@
       </w:rPr>
     </w:lvl>
   </w:abstractNum>
-  <w:abstractNum w:abstractNumId="1" w15:restartNumberingAfterBreak="0">
+  <w:abstractNum w:abstractNumId="2" w15:restartNumberingAfterBreak="0">
+    <w:nsid w:val="310A1774"/>
+    <w:multiLevelType w:val="hybridMultilevel"/>
+    <w:tmpl w:val="F112E5B6"/>
+    <w:lvl w:ilvl="0" w:tplc="04090001">
+      <w:start w:val="1"/>
+      <w:numFmt w:val="bullet"/>
+      <w:lvlText w:val=""/>
+      <w:lvlJc w:val="left"/>
+      <w:pPr>
+        <w:ind w:left="1440" w:hanging="360"/>
+      </w:pPr>
+      <w:rPr>
+        <w:rFonts w:ascii="Symbol" w:hAnsi="Symbol" w:hint="default"/>
+      </w:rPr>
+    </w:lvl>
+    <w:lvl w:ilvl="1" w:tplc="04090003" w:tentative="1">
+      <w:start w:val="1"/>
+      <w:numFmt w:val="bullet"/>
+      <w:lvlText w:val="o"/>
+      <w:lvlJc w:val="left"/>
+      <w:pPr>
+        <w:ind w:left="2160" w:hanging="360"/>
+      </w:pPr>
+      <w:rPr>
+        <w:rFonts w:ascii="Courier New" w:hAnsi="Courier New" w:cs="Courier New" w:hint="default"/>
+      </w:rPr>
+    </w:lvl>
+    <w:lvl w:ilvl="2" w:tplc="04090005" w:tentative="1">
+      <w:start w:val="1"/>
+      <w:numFmt w:val="bullet"/>
+      <w:lvlText w:val=""/>
+      <w:lvlJc w:val="left"/>
+      <w:pPr>
+        <w:ind w:left="2880" w:hanging="360"/>
+      </w:pPr>
+      <w:rPr>
+        <w:rFonts w:ascii="Wingdings" w:hAnsi="Wingdings" w:hint="default"/>
+      </w:rPr>
+    </w:lvl>
+    <w:lvl w:ilvl="3" w:tplc="04090001" w:tentative="1">
+      <w:start w:val="1"/>
+      <w:numFmt w:val="bullet"/>
+      <w:lvlText w:val=""/>
+      <w:lvlJc w:val="left"/>
+      <w:pPr>
+        <w:ind w:left="3600" w:hanging="360"/>
+      </w:pPr>
+      <w:rPr>
+        <w:rFonts w:ascii="Symbol" w:hAnsi="Symbol" w:hint="default"/>
+      </w:rPr>
+    </w:lvl>
+    <w:lvl w:ilvl="4" w:tplc="04090003" w:tentative="1">
+      <w:start w:val="1"/>
+      <w:numFmt w:val="bullet"/>
+      <w:lvlText w:val="o"/>
+      <w:lvlJc w:val="left"/>
+      <w:pPr>
+        <w:ind w:left="4320" w:hanging="360"/>
+      </w:pPr>
+      <w:rPr>
+        <w:rFonts w:ascii="Courier New" w:hAnsi="Courier New" w:cs="Courier New" w:hint="default"/>
+      </w:rPr>
+    </w:lvl>
+    <w:lvl w:ilvl="5" w:tplc="04090005" w:tentative="1">
+      <w:start w:val="1"/>
+      <w:numFmt w:val="bullet"/>
+      <w:lvlText w:val=""/>
+      <w:lvlJc w:val="left"/>
+      <w:pPr>
+        <w:ind w:left="5040" w:hanging="360"/>
+      </w:pPr>
+      <w:rPr>
+        <w:rFonts w:ascii="Wingdings" w:hAnsi="Wingdings" w:hint="default"/>
+      </w:rPr>
+    </w:lvl>
+    <w:lvl w:ilvl="6" w:tplc="04090001" w:tentative="1">
+      <w:start w:val="1"/>
+      <w:numFmt w:val="bullet"/>
+      <w:lvlText w:val=""/>
+      <w:lvlJc w:val="left"/>
+      <w:pPr>
+        <w:ind w:left="5760" w:hanging="360"/>
+      </w:pPr>
+      <w:rPr>
+        <w:rFonts w:ascii="Symbol" w:hAnsi="Symbol" w:hint="default"/>
+      </w:rPr>
+    </w:lvl>
+    <w:lvl w:ilvl="7" w:tplc="04090003" w:tentative="1">
+      <w:start w:val="1"/>
+      <w:numFmt w:val="bullet"/>
+      <w:lvlText w:val="o"/>
+      <w:lvlJc w:val="left"/>
+      <w:pPr>
+        <w:ind w:left="6480" w:hanging="360"/>
+      </w:pPr>
+      <w:rPr>
+        <w:rFonts w:ascii="Courier New" w:hAnsi="Courier New" w:cs="Courier New" w:hint="default"/>
+      </w:rPr>
+    </w:lvl>
+    <w:lvl w:ilvl="8" w:tplc="04090005" w:tentative="1">
+      <w:start w:val="1"/>
+      <w:numFmt w:val="bullet"/>
+      <w:lvlText w:val=""/>
+      <w:lvlJc w:val="left"/>
+      <w:pPr>
+        <w:ind w:left="7200" w:hanging="360"/>
+      </w:pPr>
+      <w:rPr>
+        <w:rFonts w:ascii="Wingdings" w:hAnsi="Wingdings" w:hint="default"/>
+      </w:rPr>
+    </w:lvl>
+  </w:abstractNum>
+  <w:abstractNum w:abstractNumId="3" w15:restartNumberingAfterBreak="0">
     <w:nsid w:val="4A6556A3"/>
     <w:multiLevelType w:val="hybridMultilevel"/>
-    <w:tmpl w:val="E04E9D1A"/>
-    <w:lvl w:ilvl="0" w:tplc="0409000F">
+    <w:tmpl w:val="BBFC27E4"/>
+    <w:lvl w:ilvl="0" w:tplc="E460C858">
       <w:start w:val="1"/>
       <w:numFmt w:val="decimal"/>
       <w:lvlText w:val="%1."/>
@@ -1222,6 +1878,8 @@
       </w:pPr>
       <w:rPr>
         <w:rFonts w:hint="default"/>
+        <w:b/>
+        <w:bCs/>
       </w:rPr>
     </w:lvl>
     <w:lvl w:ilvl="1" w:tplc="04090019" w:tentative="1">
@@ -1297,7 +1955,7 @@
       </w:pPr>
     </w:lvl>
   </w:abstractNum>
-  <w:abstractNum w:abstractNumId="2" w15:restartNumberingAfterBreak="0">
+  <w:abstractNum w:abstractNumId="4" w15:restartNumberingAfterBreak="0">
     <w:nsid w:val="7D2F518D"/>
     <w:multiLevelType w:val="hybridMultilevel"/>
     <w:tmpl w:val="13C823A4"/>
@@ -1385,7 +2043,7 @@
       </w:pPr>
     </w:lvl>
   </w:abstractNum>
-  <w:abstractNum w:abstractNumId="3" w15:restartNumberingAfterBreak="0">
+  <w:abstractNum w:abstractNumId="5" w15:restartNumberingAfterBreak="0">
     <w:nsid w:val="7D79621A"/>
     <w:multiLevelType w:val="hybridMultilevel"/>
     <w:tmpl w:val="8FB6A79C"/>
@@ -1499,16 +2157,22 @@
     </w:lvl>
   </w:abstractNum>
   <w:num w:numId="1">
-    <w:abstractNumId w:val="2"/>
+    <w:abstractNumId w:val="4"/>
   </w:num>
   <w:num w:numId="2">
+    <w:abstractNumId w:val="3"/>
+  </w:num>
+  <w:num w:numId="3">
+    <w:abstractNumId w:val="5"/>
+  </w:num>
+  <w:num w:numId="4">
     <w:abstractNumId w:val="1"/>
   </w:num>
-  <w:num w:numId="3">
-    <w:abstractNumId w:val="3"/>
+  <w:num w:numId="5">
+    <w:abstractNumId w:val="0"/>
   </w:num>
-  <w:num w:numId="4">
-    <w:abstractNumId w:val="0"/>
+  <w:num w:numId="6">
+    <w:abstractNumId w:val="2"/>
   </w:num>
 </w:numbering>
 </file>
@@ -1947,6 +2611,29 @@
       <w:contextualSpacing/>
     </w:pPr>
   </w:style>
+  <w:style w:type="character" w:styleId="Hyperlink">
+    <w:name w:val="Hyperlink"/>
+    <w:basedOn w:val="DefaultParagraphFont"/>
+    <w:uiPriority w:val="99"/>
+    <w:unhideWhenUsed/>
+    <w:rsid w:val="00E20CED"/>
+    <w:rPr>
+      <w:color w:val="0563C1" w:themeColor="hyperlink"/>
+      <w:u w:val="single"/>
+    </w:rPr>
+  </w:style>
+  <w:style w:type="character" w:styleId="UnresolvedMention">
+    <w:name w:val="Unresolved Mention"/>
+    <w:basedOn w:val="DefaultParagraphFont"/>
+    <w:uiPriority w:val="99"/>
+    <w:semiHidden/>
+    <w:unhideWhenUsed/>
+    <w:rsid w:val="00E20CED"/>
+    <w:rPr>
+      <w:color w:val="605E5C"/>
+      <w:shd w:val="clear" w:color="auto" w:fill="E1DFDD"/>
+    </w:rPr>
+  </w:style>
 </w:styles>
 </file>
 

</xml_diff>